<commit_message>
edit structure, add package
</commit_message>
<xml_diff>
--- a/Komandny_proekt_Naumen.docx
+++ b/Komandny_proekt_Naumen.docx
@@ -1,10 +1,12 @@
 
 <file path=word/document.xml><?xml version="1.0" encoding="utf-8"?>
-<w:document xmlns:wpc="http://schemas.microsoft.com/office/word/2010/wordprocessingCanvas" xmlns:mc="http://schemas.openxmlformats.org/markup-compatibility/2006" xmlns:o="urn:schemas-microsoft-com:office:office" xmlns:r="http://schemas.openxmlformats.org/officeDocument/2006/relationships" xmlns:m="http://schemas.openxmlformats.org/officeDocument/2006/math" xmlns:v="urn:schemas-microsoft-com:vml" xmlns:wp14="http://schemas.microsoft.com/office/word/2010/wordprocessingDrawing" xmlns:wp="http://schemas.openxmlformats.org/drawingml/2006/wordprocessingDrawing" xmlns:w10="urn:schemas-microsoft-com:office:word" xmlns:w="http://schemas.openxmlformats.org/wordprocessingml/2006/main" xmlns:w14="http://schemas.microsoft.com/office/word/2010/wordml" xmlns:wpg="http://schemas.microsoft.com/office/word/2010/wordprocessingGroup" xmlns:wpi="http://schemas.microsoft.com/office/word/2010/wordprocessingInk" xmlns:wne="http://schemas.microsoft.com/office/word/2006/wordml" xmlns:wps="http://schemas.microsoft.com/office/word/2010/wordprocessingShape" mc:Ignorable="w14 wp14">
+<w:document xmlns:wpc="http://schemas.microsoft.com/office/word/2010/wordprocessingCanvas" xmlns:cx="http://schemas.microsoft.com/office/drawing/2014/chartex" xmlns:cx1="http://schemas.microsoft.com/office/drawing/2015/9/8/chartex" xmlns:cx2="http://schemas.microsoft.com/office/drawing/2015/10/21/chartex" xmlns:cx3="http://schemas.microsoft.com/office/drawing/2016/5/9/chartex" xmlns:cx4="http://schemas.microsoft.com/office/drawing/2016/5/10/chartex" xmlns:cx5="http://schemas.microsoft.com/office/drawing/2016/5/11/chartex" xmlns:cx6="http://schemas.microsoft.com/office/drawing/2016/5/12/chartex" xmlns:cx7="http://schemas.microsoft.com/office/drawing/2016/5/13/chartex" xmlns:cx8="http://schemas.microsoft.com/office/drawing/2016/5/14/chartex" xmlns:mc="http://schemas.openxmlformats.org/markup-compatibility/2006" xmlns:aink="http://schemas.microsoft.com/office/drawing/2016/ink" xmlns:am3d="http://schemas.microsoft.com/office/drawing/2017/model3d" xmlns:o="urn:schemas-microsoft-com:office:office" xmlns:r="http://schemas.openxmlformats.org/officeDocument/2006/relationships" xmlns:m="http://schemas.openxmlformats.org/officeDocument/2006/math" xmlns:v="urn:schemas-microsoft-com:vml" xmlns:wp14="http://schemas.microsoft.com/office/word/2010/wordprocessingDrawing" xmlns:wp="http://schemas.openxmlformats.org/drawingml/2006/wordprocessingDrawing" xmlns:w10="urn:schemas-microsoft-com:office:word" xmlns:w="http://schemas.openxmlformats.org/wordprocessingml/2006/main" xmlns:w14="http://schemas.microsoft.com/office/word/2010/wordml" xmlns:w15="http://schemas.microsoft.com/office/word/2012/wordml" xmlns:w16cex="http://schemas.microsoft.com/office/word/2018/wordml/cex" xmlns:w16cid="http://schemas.microsoft.com/office/word/2016/wordml/cid" xmlns:w16="http://schemas.microsoft.com/office/word/2018/wordml" xmlns:w16sdtdh="http://schemas.microsoft.com/office/word/2020/wordml/sdtdatahash" xmlns:w16se="http://schemas.microsoft.com/office/word/2015/wordml/symex" xmlns:wpg="http://schemas.microsoft.com/office/word/2010/wordprocessingGroup" xmlns:wpi="http://schemas.microsoft.com/office/word/2010/wordprocessingInk" xmlns:wne="http://schemas.microsoft.com/office/word/2006/wordml" xmlns:wps="http://schemas.microsoft.com/office/word/2010/wordprocessingShape" mc:Ignorable="w14 w15 w16se w16cid w16 w16cex w16sdtdh wp14">
   <w:body>
     <w:p>
       <w:pPr>
         <w:pStyle w:val="2"/>
+        <w:spacing w:before="0" w:after="0" w:line="240" w:lineRule="auto"/>
+        <w:jc w:val="center"/>
         <w:rPr>
           <w:rFonts w:ascii="Times New Roman" w:hAnsi="Times New Roman" w:cs="Times New Roman"/>
           <w:b/>
@@ -21,21 +23,20 @@
           <w:bCs/>
           <w:lang w:val="ru-RU"/>
         </w:rPr>
-        <w:t xml:space="preserve">Тема: </w:t>
-      </w:r>
-      <w:r>
-        <w:rPr>
-          <w:rFonts w:ascii="Times New Roman" w:hAnsi="Times New Roman" w:cs="Times New Roman"/>
-          <w:b/>
-          <w:bCs/>
-          <w:lang w:val="ru-RU"/>
-        </w:rPr>
-        <w:t>Сайт для изучения Java детьми</w:t>
+        <w:t>Тема: Сайт для изучения Java детьми</w:t>
       </w:r>
     </w:p>
     <w:p>
       <w:pPr>
+        <w:rPr>
+          <w:lang w:val="ru-RU"/>
+        </w:rPr>
+      </w:pPr>
+    </w:p>
+    <w:p>
+      <w:pPr>
         <w:pStyle w:val="2"/>
+        <w:spacing w:before="0" w:after="0" w:line="240" w:lineRule="auto"/>
         <w:rPr>
           <w:rFonts w:ascii="Times New Roman" w:hAnsi="Times New Roman" w:cs="Times New Roman"/>
           <w:sz w:val="28"/>
@@ -118,47 +119,7 @@
           <w:highlight w:val="white"/>
           <w:lang w:val="ru-RU"/>
         </w:rPr>
-        <w:t>Сущность “</w:t>
-      </w:r>
-      <w:r>
-        <w:rPr>
-          <w:rFonts w:ascii="Times New Roman" w:hAnsi="Times New Roman" w:cs="Times New Roman"/>
-          <w:sz w:val="28"/>
-          <w:szCs w:val="28"/>
-          <w:highlight w:val="white"/>
-          <w:lang w:val="ru-RU"/>
-        </w:rPr>
-        <w:t>Лекция</w:t>
-      </w:r>
-      <w:r>
-        <w:rPr>
-          <w:rFonts w:ascii="Times New Roman" w:hAnsi="Times New Roman" w:cs="Times New Roman"/>
-          <w:sz w:val="28"/>
-          <w:szCs w:val="28"/>
-          <w:highlight w:val="white"/>
-          <w:lang w:val="ru-RU"/>
-        </w:rPr>
-        <w:t>”</w:t>
-      </w:r>
-      <w:r>
-        <w:rPr>
-          <w:rFonts w:ascii="Times New Roman" w:hAnsi="Times New Roman" w:cs="Times New Roman"/>
-          <w:sz w:val="28"/>
-          <w:szCs w:val="28"/>
-          <w:highlight w:val="white"/>
-          <w:lang w:val="ru-RU"/>
-        </w:rPr>
-        <w:t>,</w:t>
-      </w:r>
-      <w:r>
-        <w:rPr>
-          <w:rFonts w:ascii="Times New Roman" w:hAnsi="Times New Roman" w:cs="Times New Roman"/>
-          <w:sz w:val="28"/>
-          <w:szCs w:val="28"/>
-          <w:highlight w:val="white"/>
-          <w:lang w:val="ru-RU"/>
-        </w:rPr>
-        <w:t xml:space="preserve"> у нее есть поля (</w:t>
+        <w:t>Сущность “Лекция”, у нее есть поля (</w:t>
       </w:r>
       <w:proofErr w:type="spellStart"/>
       <w:r>
@@ -224,67 +185,7 @@
           <w:highlight w:val="white"/>
           <w:lang w:val="ru-RU"/>
         </w:rPr>
-        <w:t xml:space="preserve"> и т.д</w:t>
-      </w:r>
-      <w:r>
-        <w:rPr>
-          <w:rFonts w:ascii="Times New Roman" w:hAnsi="Times New Roman" w:cs="Times New Roman"/>
-          <w:sz w:val="28"/>
-          <w:szCs w:val="28"/>
-          <w:highlight w:val="white"/>
-          <w:lang w:val="ru-RU"/>
-        </w:rPr>
-        <w:t>.</w:t>
-      </w:r>
-      <w:r>
-        <w:rPr>
-          <w:rFonts w:ascii="Times New Roman" w:hAnsi="Times New Roman" w:cs="Times New Roman"/>
-          <w:sz w:val="28"/>
-          <w:szCs w:val="28"/>
-          <w:highlight w:val="white"/>
-          <w:lang w:val="ru-RU"/>
-        </w:rPr>
-        <w:t>)</w:t>
-      </w:r>
-      <w:r>
-        <w:rPr>
-          <w:rFonts w:ascii="Times New Roman" w:hAnsi="Times New Roman" w:cs="Times New Roman"/>
-          <w:sz w:val="28"/>
-          <w:szCs w:val="28"/>
-          <w:highlight w:val="white"/>
-          <w:lang w:val="ru-RU"/>
-        </w:rPr>
-        <w:t xml:space="preserve"> </w:t>
-      </w:r>
-      <w:r>
-        <w:rPr>
-          <w:rFonts w:ascii="Times New Roman" w:hAnsi="Times New Roman" w:cs="Times New Roman"/>
-          <w:sz w:val="28"/>
-          <w:szCs w:val="28"/>
-          <w:highlight w:val="white"/>
-          <w:lang w:val="ru-RU"/>
-        </w:rPr>
-        <w:t>(произвести разметку сущностей</w:t>
-      </w:r>
-      <w:r>
-        <w:rPr>
-          <w:rFonts w:ascii="Times New Roman" w:hAnsi="Times New Roman" w:cs="Times New Roman"/>
-          <w:sz w:val="28"/>
-          <w:szCs w:val="28"/>
-          <w:highlight w:val="white"/>
-          <w:lang w:val="ru-RU"/>
-        </w:rPr>
-        <w:t xml:space="preserve"> </w:t>
-      </w:r>
-      <w:r>
-        <w:rPr>
-          <w:rFonts w:ascii="Times New Roman" w:hAnsi="Times New Roman" w:cs="Times New Roman"/>
-          <w:sz w:val="28"/>
-          <w:szCs w:val="28"/>
-          <w:highlight w:val="white"/>
-          <w:lang w:val="ru-RU"/>
-        </w:rPr>
-        <w:t>с помощью JPA)</w:t>
+        <w:t xml:space="preserve"> и т.д.) (произвести разметку сущностей с помощью JPA)</w:t>
       </w:r>
     </w:p>
     <w:p>
@@ -310,8 +211,52 @@
           <w:highlight w:val="white"/>
           <w:lang w:val="ru-RU"/>
         </w:rPr>
-        <w:t>Сущность “Пользователь”</w:t>
-      </w:r>
+        <w:t>Сущность “Пользователь”,</w:t>
+      </w:r>
+      <w:r>
+        <w:rPr>
+          <w:rFonts w:ascii="Times New Roman" w:hAnsi="Times New Roman" w:cs="Times New Roman"/>
+          <w:sz w:val="28"/>
+          <w:szCs w:val="28"/>
+          <w:highlight w:val="white"/>
+          <w:lang w:val="ru-RU"/>
+        </w:rPr>
+        <w:t xml:space="preserve"> у нее есть поля (</w:t>
+      </w:r>
+      <w:proofErr w:type="spellStart"/>
+      <w:r>
+        <w:rPr>
+          <w:rFonts w:ascii="Times New Roman" w:hAnsi="Times New Roman" w:cs="Times New Roman"/>
+          <w:sz w:val="28"/>
+          <w:szCs w:val="28"/>
+          <w:highlight w:val="white"/>
+          <w:lang w:val="ru-RU"/>
+        </w:rPr>
+        <w:t>id</w:t>
+      </w:r>
+      <w:proofErr w:type="spellEnd"/>
+      <w:r>
+        <w:rPr>
+          <w:rFonts w:ascii="Times New Roman" w:hAnsi="Times New Roman" w:cs="Times New Roman"/>
+          <w:sz w:val="28"/>
+          <w:szCs w:val="28"/>
+          <w:highlight w:val="white"/>
+          <w:lang w:val="ru-RU"/>
+        </w:rPr>
+        <w:t xml:space="preserve">, </w:t>
+      </w:r>
+      <w:proofErr w:type="spellStart"/>
+      <w:r>
+        <w:rPr>
+          <w:rFonts w:ascii="Times New Roman" w:hAnsi="Times New Roman" w:cs="Times New Roman"/>
+          <w:sz w:val="28"/>
+          <w:szCs w:val="28"/>
+          <w:highlight w:val="white"/>
+          <w:lang w:val="en-US"/>
+        </w:rPr>
+        <w:t>firstname</w:t>
+      </w:r>
+      <w:proofErr w:type="spellEnd"/>
       <w:r>
         <w:rPr>
           <w:rFonts w:ascii="Times New Roman" w:hAnsi="Times New Roman" w:cs="Times New Roman"/>
@@ -330,7 +275,7 @@
           <w:highlight w:val="white"/>
           <w:lang w:val="ru-RU"/>
         </w:rPr>
-        <w:t xml:space="preserve"> у нее есть поля (</w:t>
+        <w:t xml:space="preserve"> </w:t>
       </w:r>
       <w:proofErr w:type="spellStart"/>
       <w:r>
@@ -339,9 +284,9 @@
           <w:sz w:val="28"/>
           <w:szCs w:val="28"/>
           <w:highlight w:val="white"/>
-          <w:lang w:val="ru-RU"/>
-        </w:rPr>
-        <w:t>id</w:t>
+          <w:lang w:val="en-US"/>
+        </w:rPr>
+        <w:t>secondname</w:t>
       </w:r>
       <w:proofErr w:type="spellEnd"/>
       <w:r>
@@ -352,81 +297,7 @@
           <w:highlight w:val="white"/>
           <w:lang w:val="ru-RU"/>
         </w:rPr>
-        <w:t xml:space="preserve">, </w:t>
-      </w:r>
-      <w:proofErr w:type="spellStart"/>
-      <w:r>
-        <w:rPr>
-          <w:rFonts w:ascii="Times New Roman" w:hAnsi="Times New Roman" w:cs="Times New Roman"/>
-          <w:sz w:val="28"/>
-          <w:szCs w:val="28"/>
-          <w:highlight w:val="white"/>
-          <w:lang w:val="en-US"/>
-        </w:rPr>
-        <w:t>firstname</w:t>
-      </w:r>
-      <w:proofErr w:type="spellEnd"/>
-      <w:r>
-        <w:rPr>
-          <w:rFonts w:ascii="Times New Roman" w:hAnsi="Times New Roman" w:cs="Times New Roman"/>
-          <w:sz w:val="28"/>
-          <w:szCs w:val="28"/>
-          <w:highlight w:val="white"/>
-          <w:lang w:val="ru-RU"/>
-        </w:rPr>
-        <w:t>,</w:t>
-      </w:r>
-      <w:r>
-        <w:rPr>
-          <w:rFonts w:ascii="Times New Roman" w:hAnsi="Times New Roman" w:cs="Times New Roman"/>
-          <w:sz w:val="28"/>
-          <w:szCs w:val="28"/>
-          <w:highlight w:val="white"/>
-          <w:lang w:val="ru-RU"/>
-        </w:rPr>
-        <w:t xml:space="preserve"> </w:t>
-      </w:r>
-      <w:proofErr w:type="spellStart"/>
-      <w:r>
-        <w:rPr>
-          <w:rFonts w:ascii="Times New Roman" w:hAnsi="Times New Roman" w:cs="Times New Roman"/>
-          <w:sz w:val="28"/>
-          <w:szCs w:val="28"/>
-          <w:highlight w:val="white"/>
-          <w:lang w:val="en-US"/>
-        </w:rPr>
-        <w:t>secondname</w:t>
-      </w:r>
-      <w:proofErr w:type="spellEnd"/>
-      <w:r>
-        <w:rPr>
-          <w:rFonts w:ascii="Times New Roman" w:hAnsi="Times New Roman" w:cs="Times New Roman"/>
-          <w:sz w:val="28"/>
-          <w:szCs w:val="28"/>
-          <w:highlight w:val="white"/>
-          <w:lang w:val="ru-RU"/>
-        </w:rPr>
-        <w:t xml:space="preserve"> и т</w:t>
-      </w:r>
-      <w:r>
-        <w:rPr>
-          <w:rFonts w:ascii="Times New Roman" w:hAnsi="Times New Roman" w:cs="Times New Roman"/>
-          <w:sz w:val="28"/>
-          <w:szCs w:val="28"/>
-          <w:highlight w:val="white"/>
-          <w:lang w:val="ru-RU"/>
-        </w:rPr>
-        <w:t>.</w:t>
-      </w:r>
-      <w:r>
-        <w:rPr>
-          <w:rFonts w:ascii="Times New Roman" w:hAnsi="Times New Roman" w:cs="Times New Roman"/>
-          <w:sz w:val="28"/>
-          <w:szCs w:val="28"/>
-          <w:highlight w:val="white"/>
-          <w:lang w:val="ru-RU"/>
-        </w:rPr>
-        <w:t>д</w:t>
+        <w:t xml:space="preserve"> и т.д</w:t>
       </w:r>
       <w:r>
         <w:rPr>
@@ -462,27 +333,7 @@
           <w:highlight w:val="white"/>
           <w:lang w:val="ru-RU"/>
         </w:rPr>
-        <w:t>Сущность “</w:t>
-      </w:r>
-      <w:r>
-        <w:rPr>
-          <w:rFonts w:ascii="Times New Roman" w:hAnsi="Times New Roman" w:cs="Times New Roman"/>
-          <w:sz w:val="28"/>
-          <w:szCs w:val="28"/>
-          <w:highlight w:val="white"/>
-          <w:lang w:val="ru-RU"/>
-        </w:rPr>
-        <w:t>Оценка</w:t>
-      </w:r>
-      <w:r>
-        <w:rPr>
-          <w:rFonts w:ascii="Times New Roman" w:hAnsi="Times New Roman" w:cs="Times New Roman"/>
-          <w:sz w:val="28"/>
-          <w:szCs w:val="28"/>
-          <w:highlight w:val="white"/>
-          <w:lang w:val="ru-RU"/>
-        </w:rPr>
-        <w:t>” у нее есть поля (</w:t>
+        <w:t>Сущность “Оценка” у нее есть поля (</w:t>
       </w:r>
       <w:proofErr w:type="spellStart"/>
       <w:r>
@@ -568,17 +419,7 @@
           <w:highlight w:val="white"/>
           <w:lang w:val="ru-RU"/>
         </w:rPr>
-        <w:t>)</w:t>
-      </w:r>
-      <w:r>
-        <w:rPr>
-          <w:rFonts w:ascii="Times New Roman" w:hAnsi="Times New Roman" w:cs="Times New Roman"/>
-          <w:sz w:val="28"/>
-          <w:szCs w:val="28"/>
-          <w:highlight w:val="white"/>
-          <w:lang w:val="ru-RU"/>
-        </w:rPr>
-        <w:t>.</w:t>
+        <w:t>).</w:t>
       </w:r>
     </w:p>
     <w:p>
@@ -604,17 +445,7 @@
           <w:highlight w:val="white"/>
           <w:lang w:val="ru-RU"/>
         </w:rPr>
-        <w:t>Дополнительно (если останется время) можно добавить тест по пройденному материалу (вопросы, варианты ответов, количество верных)</w:t>
-      </w:r>
-      <w:r>
-        <w:rPr>
-          <w:rFonts w:ascii="Times New Roman" w:hAnsi="Times New Roman" w:cs="Times New Roman"/>
-          <w:sz w:val="28"/>
-          <w:szCs w:val="28"/>
-          <w:highlight w:val="white"/>
-          <w:lang w:val="ru-RU"/>
-        </w:rPr>
-        <w:t>.</w:t>
+        <w:t>Дополнительно (если останется время) можно добавить тест по пройденному материалу (вопросы, варианты ответов, количество верных).</w:t>
       </w:r>
     </w:p>
     <w:p>
@@ -666,18 +497,7 @@
           <w:highlight w:val="white"/>
           <w:lang w:val="ru-RU"/>
         </w:rPr>
-        <w:t xml:space="preserve"> </w:t>
-      </w:r>
-      <w:r>
-        <w:rPr>
-          <w:rFonts w:ascii="Times New Roman" w:hAnsi="Times New Roman" w:cs="Times New Roman"/>
-          <w:b/>
-          <w:sz w:val="28"/>
-          <w:szCs w:val="28"/>
-          <w:highlight w:val="white"/>
-          <w:lang w:val="ru-RU"/>
-        </w:rPr>
-        <w:t>для отображения данных</w:t>
+        <w:t xml:space="preserve"> для отображения данных</w:t>
       </w:r>
     </w:p>
     <w:p>
@@ -724,47 +544,7 @@
           <w:highlight w:val="white"/>
           <w:lang w:val="ru-RU"/>
         </w:rPr>
-        <w:t>айт</w:t>
-      </w:r>
-      <w:r>
-        <w:rPr>
-          <w:rFonts w:ascii="Times New Roman" w:hAnsi="Times New Roman" w:cs="Times New Roman"/>
-          <w:sz w:val="28"/>
-          <w:szCs w:val="28"/>
-          <w:highlight w:val="white"/>
-          <w:lang w:val="ru-RU"/>
-        </w:rPr>
-        <w:t>,</w:t>
-      </w:r>
-      <w:r>
-        <w:rPr>
-          <w:rFonts w:ascii="Times New Roman" w:hAnsi="Times New Roman" w:cs="Times New Roman"/>
-          <w:sz w:val="28"/>
-          <w:szCs w:val="28"/>
-          <w:highlight w:val="white"/>
-          <w:lang w:val="ru-RU"/>
-        </w:rPr>
-        <w:t xml:space="preserve"> на котором пока </w:t>
-      </w:r>
-      <w:r>
-        <w:rPr>
-          <w:rFonts w:ascii="Times New Roman" w:hAnsi="Times New Roman" w:cs="Times New Roman"/>
-          <w:sz w:val="28"/>
-          <w:szCs w:val="28"/>
-          <w:highlight w:val="white"/>
-          <w:lang w:val="ru-RU"/>
-        </w:rPr>
-        <w:t>выходит список лекций</w:t>
-      </w:r>
-      <w:r>
-        <w:rPr>
-          <w:rFonts w:ascii="Times New Roman" w:hAnsi="Times New Roman" w:cs="Times New Roman"/>
-          <w:sz w:val="28"/>
-          <w:szCs w:val="28"/>
-          <w:highlight w:val="white"/>
-          <w:lang w:val="ru-RU"/>
-        </w:rPr>
-        <w:t xml:space="preserve"> и список пользователей</w:t>
+        <w:t>айт, на котором пока выходит список лекций и список пользователей</w:t>
       </w:r>
     </w:p>
     <w:p>
@@ -811,27 +591,7 @@
           <w:highlight w:val="white"/>
           <w:lang w:val="ru-RU"/>
         </w:rPr>
-        <w:t xml:space="preserve">ервис для вывода данных по </w:t>
-      </w:r>
-      <w:r>
-        <w:rPr>
-          <w:rFonts w:ascii="Times New Roman" w:hAnsi="Times New Roman" w:cs="Times New Roman"/>
-          <w:sz w:val="28"/>
-          <w:szCs w:val="28"/>
-          <w:highlight w:val="white"/>
-          <w:lang w:val="ru-RU"/>
-        </w:rPr>
-        <w:t>лекциям</w:t>
-      </w:r>
-      <w:r>
-        <w:rPr>
-          <w:rFonts w:ascii="Times New Roman" w:hAnsi="Times New Roman" w:cs="Times New Roman"/>
-          <w:sz w:val="28"/>
-          <w:szCs w:val="28"/>
-          <w:highlight w:val="white"/>
-          <w:lang w:val="ru-RU"/>
-        </w:rPr>
-        <w:t xml:space="preserve"> и пользователям</w:t>
+        <w:t>ервис для вывода данных по лекциям и пользователям</w:t>
       </w:r>
     </w:p>
     <w:p>
@@ -875,31 +635,99 @@
           <w:sz w:val="28"/>
           <w:szCs w:val="28"/>
           <w:highlight w:val="white"/>
-          <w:lang w:val="ru-RU"/>
-        </w:rPr>
-      </w:pPr>
-      <w:r>
-        <w:rPr>
-          <w:rFonts w:ascii="Times New Roman" w:hAnsi="Times New Roman" w:cs="Times New Roman"/>
-          <w:sz w:val="28"/>
-          <w:szCs w:val="28"/>
-          <w:highlight w:val="white"/>
-          <w:lang w:val="ru-RU"/>
-        </w:rPr>
-        <w:t>Реализовать Авторизацию и Регистрацию (</w:t>
-      </w:r>
-      <w:proofErr w:type="spellStart"/>
-      <w:r>
-        <w:rPr>
-          <w:rFonts w:ascii="Times New Roman" w:hAnsi="Times New Roman" w:cs="Times New Roman"/>
-          <w:sz w:val="28"/>
-          <w:szCs w:val="28"/>
-          <w:highlight w:val="white"/>
-          <w:lang w:val="ru-RU"/>
+          <w:lang w:val="en-US"/>
+        </w:rPr>
+      </w:pPr>
+      <w:r>
+        <w:rPr>
+          <w:rFonts w:ascii="Times New Roman" w:hAnsi="Times New Roman" w:cs="Times New Roman"/>
+          <w:sz w:val="28"/>
+          <w:szCs w:val="28"/>
+          <w:highlight w:val="white"/>
+          <w:lang w:val="ru-RU"/>
+        </w:rPr>
+        <w:t>Реализовать</w:t>
+      </w:r>
+      <w:r>
+        <w:rPr>
+          <w:rFonts w:ascii="Times New Roman" w:hAnsi="Times New Roman" w:cs="Times New Roman"/>
+          <w:sz w:val="28"/>
+          <w:szCs w:val="28"/>
+          <w:highlight w:val="white"/>
+          <w:lang w:val="ru-RU"/>
+        </w:rPr>
+        <w:t xml:space="preserve"> </w:t>
+      </w:r>
+      <w:r>
+        <w:rPr>
+          <w:rFonts w:ascii="Times New Roman" w:hAnsi="Times New Roman" w:cs="Times New Roman"/>
+          <w:sz w:val="28"/>
+          <w:szCs w:val="28"/>
+          <w:highlight w:val="white"/>
+          <w:lang w:val="ru-RU"/>
+        </w:rPr>
+        <w:t>Аутентификацию</w:t>
+      </w:r>
+      <w:r>
+        <w:rPr>
+          <w:rFonts w:ascii="Times New Roman" w:hAnsi="Times New Roman" w:cs="Times New Roman"/>
+          <w:sz w:val="28"/>
+          <w:szCs w:val="28"/>
+          <w:highlight w:val="white"/>
+          <w:lang w:val="ru-RU"/>
+        </w:rPr>
+        <w:t xml:space="preserve"> </w:t>
+      </w:r>
+      <w:r>
+        <w:rPr>
+          <w:rFonts w:ascii="Times New Roman" w:hAnsi="Times New Roman" w:cs="Times New Roman"/>
+          <w:sz w:val="28"/>
+          <w:szCs w:val="28"/>
+          <w:highlight w:val="white"/>
+          <w:lang w:val="ru-RU"/>
+        </w:rPr>
+        <w:t>и</w:t>
+      </w:r>
+      <w:r>
+        <w:rPr>
+          <w:rFonts w:ascii="Times New Roman" w:hAnsi="Times New Roman" w:cs="Times New Roman"/>
+          <w:sz w:val="28"/>
+          <w:szCs w:val="28"/>
+          <w:highlight w:val="white"/>
+          <w:lang w:val="ru-RU"/>
+        </w:rPr>
+        <w:t xml:space="preserve"> </w:t>
+      </w:r>
+      <w:r>
+        <w:rPr>
+          <w:rFonts w:ascii="Times New Roman" w:hAnsi="Times New Roman" w:cs="Times New Roman"/>
+          <w:sz w:val="28"/>
+          <w:szCs w:val="28"/>
+          <w:highlight w:val="white"/>
+          <w:lang w:val="ru-RU"/>
+        </w:rPr>
+        <w:t>Регистрацию</w:t>
+      </w:r>
+      <w:r>
+        <w:rPr>
+          <w:rFonts w:ascii="Times New Roman" w:hAnsi="Times New Roman" w:cs="Times New Roman"/>
+          <w:sz w:val="28"/>
+          <w:szCs w:val="28"/>
+          <w:highlight w:val="white"/>
+          <w:lang w:val="ru-RU"/>
+        </w:rPr>
+        <w:t xml:space="preserve"> (</w:t>
+      </w:r>
+      <w:r>
+        <w:rPr>
+          <w:rFonts w:ascii="Times New Roman" w:hAnsi="Times New Roman" w:cs="Times New Roman"/>
+          <w:sz w:val="28"/>
+          <w:szCs w:val="28"/>
+          <w:highlight w:val="white"/>
+          <w:lang w:val="en-US"/>
         </w:rPr>
         <w:t>Frontend</w:t>
       </w:r>
-      <w:proofErr w:type="spellEnd"/>
       <w:r>
         <w:rPr>
           <w:rFonts w:ascii="Times New Roman" w:hAnsi="Times New Roman" w:cs="Times New Roman"/>
@@ -910,76 +738,35 @@
         </w:rPr>
         <w:t xml:space="preserve"> &amp; </w:t>
       </w:r>
-      <w:proofErr w:type="spellStart"/>
-      <w:r>
-        <w:rPr>
-          <w:rFonts w:ascii="Times New Roman" w:hAnsi="Times New Roman" w:cs="Times New Roman"/>
-          <w:sz w:val="28"/>
-          <w:szCs w:val="28"/>
-          <w:highlight w:val="white"/>
-          <w:lang w:val="ru-RU"/>
+      <w:r>
+        <w:rPr>
+          <w:rFonts w:ascii="Times New Roman" w:hAnsi="Times New Roman" w:cs="Times New Roman"/>
+          <w:sz w:val="28"/>
+          <w:szCs w:val="28"/>
+          <w:highlight w:val="white"/>
+          <w:lang w:val="en-US"/>
         </w:rPr>
         <w:t>Backend</w:t>
       </w:r>
-      <w:proofErr w:type="spellEnd"/>
-      <w:r>
-        <w:rPr>
-          <w:rFonts w:ascii="Times New Roman" w:hAnsi="Times New Roman" w:cs="Times New Roman"/>
-          <w:sz w:val="28"/>
-          <w:szCs w:val="28"/>
-          <w:highlight w:val="white"/>
-          <w:lang w:val="ru-RU"/>
-        </w:rPr>
-        <w:t>)</w:t>
-      </w:r>
-    </w:p>
-    <w:p>
-      <w:pPr>
-        <w:pStyle w:val="a5"/>
-        <w:numPr>
-          <w:ilvl w:val="0"/>
-          <w:numId w:val="16"/>
-        </w:numPr>
-        <w:jc w:val="both"/>
-        <w:rPr>
-          <w:rFonts w:ascii="Times New Roman" w:hAnsi="Times New Roman" w:cs="Times New Roman"/>
-          <w:sz w:val="28"/>
-          <w:szCs w:val="28"/>
-          <w:highlight w:val="white"/>
-          <w:lang w:val="ru-RU"/>
-        </w:rPr>
-      </w:pPr>
-      <w:r>
-        <w:rPr>
-          <w:rFonts w:ascii="Times New Roman" w:hAnsi="Times New Roman" w:cs="Times New Roman"/>
-          <w:sz w:val="28"/>
-          <w:szCs w:val="28"/>
-          <w:highlight w:val="white"/>
-          <w:lang w:val="ru-RU"/>
-        </w:rPr>
-        <w:t xml:space="preserve">Дополнительно (если останется время) </w:t>
-      </w:r>
-      <w:r>
-        <w:rPr>
-          <w:rFonts w:ascii="Times New Roman" w:hAnsi="Times New Roman" w:cs="Times New Roman"/>
-          <w:sz w:val="28"/>
-          <w:szCs w:val="28"/>
-          <w:highlight w:val="white"/>
-          <w:lang w:val="ru-RU"/>
-        </w:rPr>
-        <w:t>п</w:t>
-      </w:r>
-      <w:bookmarkStart w:id="2" w:name="_GoBack"/>
-      <w:bookmarkEnd w:id="2"/>
-      <w:r>
-        <w:rPr>
-          <w:rFonts w:ascii="Times New Roman" w:hAnsi="Times New Roman" w:cs="Times New Roman"/>
-          <w:sz w:val="28"/>
-          <w:szCs w:val="28"/>
-          <w:highlight w:val="white"/>
-          <w:lang w:val="ru-RU"/>
-        </w:rPr>
-        <w:t>рикрутить</w:t>
+      <w:r>
+        <w:rPr>
+          <w:rFonts w:ascii="Times New Roman" w:hAnsi="Times New Roman" w:cs="Times New Roman"/>
+          <w:sz w:val="28"/>
+          <w:szCs w:val="28"/>
+          <w:highlight w:val="white"/>
+          <w:lang w:val="ru-RU"/>
+        </w:rPr>
+        <w:t xml:space="preserve">) </w:t>
+      </w:r>
+      <w:r>
+        <w:rPr>
+          <w:rFonts w:ascii="Times New Roman" w:hAnsi="Times New Roman" w:cs="Times New Roman"/>
+          <w:sz w:val="28"/>
+          <w:szCs w:val="28"/>
+          <w:highlight w:val="white"/>
+          <w:lang w:val="ru-RU"/>
+        </w:rPr>
+        <w:t>с</w:t>
       </w:r>
       <w:r>
         <w:rPr>
@@ -997,79 +784,29 @@
           <w:sz w:val="28"/>
           <w:szCs w:val="28"/>
           <w:highlight w:val="white"/>
+          <w:lang w:val="ru-RU"/>
+        </w:rPr>
+        <w:t>помощью</w:t>
+      </w:r>
+      <w:r>
+        <w:rPr>
+          <w:rFonts w:ascii="Times New Roman" w:hAnsi="Times New Roman" w:cs="Times New Roman"/>
+          <w:sz w:val="28"/>
+          <w:szCs w:val="28"/>
+          <w:highlight w:val="white"/>
+          <w:lang w:val="ru-RU"/>
+        </w:rPr>
+        <w:t xml:space="preserve"> </w:t>
+      </w:r>
+      <w:r>
+        <w:rPr>
+          <w:rFonts w:ascii="Times New Roman" w:hAnsi="Times New Roman" w:cs="Times New Roman"/>
+          <w:sz w:val="28"/>
+          <w:szCs w:val="28"/>
+          <w:highlight w:val="white"/>
           <w:lang w:val="en-US"/>
         </w:rPr>
-        <w:t>Spring</w:t>
-      </w:r>
-      <w:r>
-        <w:rPr>
-          <w:rFonts w:ascii="Times New Roman" w:hAnsi="Times New Roman" w:cs="Times New Roman"/>
-          <w:sz w:val="28"/>
-          <w:szCs w:val="28"/>
-          <w:highlight w:val="white"/>
-          <w:lang w:val="ru-RU"/>
-        </w:rPr>
-        <w:t xml:space="preserve"> </w:t>
-      </w:r>
-      <w:r>
-        <w:rPr>
-          <w:rFonts w:ascii="Times New Roman" w:hAnsi="Times New Roman" w:cs="Times New Roman"/>
-          <w:sz w:val="28"/>
-          <w:szCs w:val="28"/>
-          <w:highlight w:val="white"/>
-          <w:lang w:val="en-US"/>
-        </w:rPr>
-        <w:t>security</w:t>
-      </w:r>
-      <w:r>
-        <w:rPr>
-          <w:rFonts w:ascii="Times New Roman" w:hAnsi="Times New Roman" w:cs="Times New Roman"/>
-          <w:sz w:val="28"/>
-          <w:szCs w:val="28"/>
-          <w:highlight w:val="white"/>
-          <w:lang w:val="ru-RU"/>
-        </w:rPr>
-        <w:t xml:space="preserve"> (</w:t>
-      </w:r>
-      <w:r>
-        <w:rPr>
-          <w:rFonts w:ascii="Times New Roman" w:hAnsi="Times New Roman" w:cs="Times New Roman"/>
-          <w:sz w:val="28"/>
-          <w:szCs w:val="28"/>
-          <w:highlight w:val="white"/>
-          <w:lang w:val="en-US"/>
-        </w:rPr>
-        <w:t>Frontend</w:t>
-      </w:r>
-      <w:r>
-        <w:rPr>
-          <w:rFonts w:ascii="Times New Roman" w:hAnsi="Times New Roman" w:cs="Times New Roman"/>
-          <w:sz w:val="28"/>
-          <w:szCs w:val="28"/>
-          <w:highlight w:val="white"/>
-          <w:lang w:val="ru-RU"/>
-        </w:rPr>
-        <w:t xml:space="preserve"> &amp; </w:t>
-      </w:r>
-      <w:r>
-        <w:rPr>
-          <w:rFonts w:ascii="Times New Roman" w:hAnsi="Times New Roman" w:cs="Times New Roman"/>
-          <w:sz w:val="28"/>
-          <w:szCs w:val="28"/>
-          <w:highlight w:val="white"/>
-          <w:lang w:val="en-US"/>
-        </w:rPr>
-        <w:t>Backend</w:t>
-      </w:r>
-      <w:r>
-        <w:rPr>
-          <w:rFonts w:ascii="Times New Roman" w:hAnsi="Times New Roman" w:cs="Times New Roman"/>
-          <w:sz w:val="28"/>
-          <w:szCs w:val="28"/>
-          <w:highlight w:val="white"/>
-          <w:lang w:val="ru-RU"/>
-        </w:rPr>
-        <w:t>)</w:t>
+        <w:t>Spring security (Frontend &amp; Backend)</w:t>
       </w:r>
     </w:p>
     <w:p>
@@ -1184,17 +921,7 @@
           <w:highlight w:val="white"/>
           <w:lang w:val="ru-RU"/>
         </w:rPr>
-        <w:t>екций</w:t>
-      </w:r>
-      <w:r>
-        <w:rPr>
-          <w:rFonts w:ascii="Times New Roman" w:hAnsi="Times New Roman" w:cs="Times New Roman"/>
-          <w:sz w:val="28"/>
-          <w:szCs w:val="28"/>
-          <w:highlight w:val="white"/>
-          <w:lang w:val="ru-RU"/>
-        </w:rPr>
-        <w:t xml:space="preserve"> в базу (</w:t>
+        <w:t>екций в базу (</w:t>
       </w:r>
       <w:proofErr w:type="spellStart"/>
       <w:r>
@@ -1285,27 +1012,7 @@
           <w:highlight w:val="white"/>
           <w:lang w:val="ru-RU"/>
         </w:rPr>
-        <w:t xml:space="preserve">ервис для добавления </w:t>
-      </w:r>
-      <w:r>
-        <w:rPr>
-          <w:rFonts w:ascii="Times New Roman" w:hAnsi="Times New Roman" w:cs="Times New Roman"/>
-          <w:sz w:val="28"/>
-          <w:szCs w:val="28"/>
-          <w:highlight w:val="white"/>
-          <w:lang w:val="ru-RU"/>
-        </w:rPr>
-        <w:t>лекций</w:t>
-      </w:r>
-      <w:r>
-        <w:rPr>
-          <w:rFonts w:ascii="Times New Roman" w:hAnsi="Times New Roman" w:cs="Times New Roman"/>
-          <w:sz w:val="28"/>
-          <w:szCs w:val="28"/>
-          <w:highlight w:val="white"/>
-          <w:lang w:val="ru-RU"/>
-        </w:rPr>
-        <w:t xml:space="preserve"> в базу</w:t>
+        <w:t>ервис для добавления лекций в базу</w:t>
       </w:r>
     </w:p>
     <w:p>
@@ -1352,6 +1059,7 @@
           <w:lang w:val="ru-RU"/>
         </w:rPr>
       </w:pPr>
+      <w:bookmarkStart w:id="2" w:name="_Hlk97905857"/>
       <w:r>
         <w:rPr>
           <w:rFonts w:ascii="Times New Roman" w:hAnsi="Times New Roman" w:cs="Times New Roman"/>
@@ -1420,7 +1128,18 @@
           <w:highlight w:val="white"/>
           <w:lang w:val="ru-RU"/>
         </w:rPr>
-        <w:t xml:space="preserve"> (</w:t>
+        <w:t xml:space="preserve"> </w:t>
+      </w:r>
+      <w:bookmarkEnd w:id="2"/>
+      <w:r>
+        <w:rPr>
+          <w:rFonts w:ascii="Times New Roman" w:hAnsi="Times New Roman" w:cs="Times New Roman"/>
+          <w:sz w:val="28"/>
+          <w:szCs w:val="28"/>
+          <w:highlight w:val="white"/>
+          <w:lang w:val="ru-RU"/>
+        </w:rPr>
+        <w:t>(</w:t>
       </w:r>
       <w:proofErr w:type="spellStart"/>
       <w:r>
@@ -1491,27 +1210,7 @@
           <w:highlight w:val="white"/>
           <w:lang w:val="ru-RU"/>
         </w:rPr>
-        <w:t xml:space="preserve">Реализовать DAO и </w:t>
-      </w:r>
-      <w:r>
-        <w:rPr>
-          <w:rFonts w:ascii="Times New Roman" w:hAnsi="Times New Roman" w:cs="Times New Roman"/>
-          <w:sz w:val="28"/>
-          <w:szCs w:val="28"/>
-          <w:highlight w:val="white"/>
-          <w:lang w:val="ru-RU"/>
-        </w:rPr>
-        <w:t>с</w:t>
-      </w:r>
-      <w:r>
-        <w:rPr>
-          <w:rFonts w:ascii="Times New Roman" w:hAnsi="Times New Roman" w:cs="Times New Roman"/>
-          <w:sz w:val="28"/>
-          <w:szCs w:val="28"/>
-          <w:highlight w:val="white"/>
-          <w:lang w:val="ru-RU"/>
-        </w:rPr>
-        <w:t>ервис для вывода данных по пользователю</w:t>
+        <w:t>Реализовать DAO и сервис для вывода данных по пользователю</w:t>
       </w:r>
     </w:p>
     <w:p>
@@ -1688,8 +1387,20 @@
           <w:highlight w:val="white"/>
           <w:lang w:val="ru-RU"/>
         </w:rPr>
-        <w:t xml:space="preserve"> и добавление / редактирование  лекций</w:t>
-      </w:r>
+        <w:t xml:space="preserve"> и добавление / </w:t>
+      </w:r>
+      <w:proofErr w:type="gramStart"/>
+      <w:r>
+        <w:rPr>
+          <w:rFonts w:ascii="Times New Roman" w:hAnsi="Times New Roman" w:cs="Times New Roman"/>
+          <w:sz w:val="28"/>
+          <w:szCs w:val="28"/>
+          <w:highlight w:val="white"/>
+          <w:lang w:val="ru-RU"/>
+        </w:rPr>
+        <w:t>редактирование  лекций</w:t>
+      </w:r>
+      <w:proofErr w:type="gramEnd"/>
     </w:p>
     <w:p>
       <w:pPr>
@@ -1843,47 +1554,7 @@
           <w:highlight w:val="white"/>
           <w:lang w:val="ru-RU"/>
         </w:rPr>
-        <w:t>П</w:t>
-      </w:r>
-      <w:r>
-        <w:rPr>
-          <w:rFonts w:ascii="Times New Roman" w:hAnsi="Times New Roman" w:cs="Times New Roman"/>
-          <w:sz w:val="28"/>
-          <w:szCs w:val="28"/>
-          <w:highlight w:val="white"/>
-          <w:lang w:val="ru-RU"/>
-        </w:rPr>
-        <w:t>еременн</w:t>
-      </w:r>
-      <w:r>
-        <w:rPr>
-          <w:rFonts w:ascii="Times New Roman" w:hAnsi="Times New Roman" w:cs="Times New Roman"/>
-          <w:sz w:val="28"/>
-          <w:szCs w:val="28"/>
-          <w:highlight w:val="white"/>
-          <w:lang w:val="ru-RU"/>
-        </w:rPr>
-        <w:t>ые и методы должны быть с понятными</w:t>
-      </w:r>
-      <w:r>
-        <w:rPr>
-          <w:rFonts w:ascii="Times New Roman" w:hAnsi="Times New Roman" w:cs="Times New Roman"/>
-          <w:sz w:val="28"/>
-          <w:szCs w:val="28"/>
-          <w:highlight w:val="white"/>
-          <w:lang w:val="ru-RU"/>
-        </w:rPr>
-        <w:t xml:space="preserve"> наименовани</w:t>
-      </w:r>
-      <w:r>
-        <w:rPr>
-          <w:rFonts w:ascii="Times New Roman" w:hAnsi="Times New Roman" w:cs="Times New Roman"/>
-          <w:sz w:val="28"/>
-          <w:szCs w:val="28"/>
-          <w:highlight w:val="white"/>
-          <w:lang w:val="ru-RU"/>
-        </w:rPr>
-        <w:t>ями</w:t>
+        <w:t>Переменные и методы должны быть с понятными наименованиями</w:t>
       </w:r>
     </w:p>
     <w:p>
@@ -1906,49 +1577,15 @@
           <w:highlight w:val="white"/>
           <w:lang w:val="ru-RU"/>
         </w:rPr>
-        <w:lastRenderedPageBreak/>
-        <w:t xml:space="preserve">Избавиться от </w:t>
-      </w:r>
-      <w:r>
-        <w:rPr>
-          <w:rFonts w:ascii="Times New Roman" w:hAnsi="Times New Roman" w:cs="Times New Roman"/>
-          <w:sz w:val="28"/>
-          <w:szCs w:val="28"/>
-          <w:highlight w:val="white"/>
-          <w:lang w:val="ru-RU"/>
-        </w:rPr>
-        <w:t>дублирующ</w:t>
-      </w:r>
-      <w:r>
-        <w:rPr>
-          <w:rFonts w:ascii="Times New Roman" w:hAnsi="Times New Roman" w:cs="Times New Roman"/>
-          <w:sz w:val="28"/>
-          <w:szCs w:val="28"/>
-          <w:highlight w:val="white"/>
-          <w:lang w:val="ru-RU"/>
-        </w:rPr>
-        <w:t>его</w:t>
-      </w:r>
-      <w:r>
-        <w:rPr>
-          <w:rFonts w:ascii="Times New Roman" w:hAnsi="Times New Roman" w:cs="Times New Roman"/>
-          <w:sz w:val="28"/>
-          <w:szCs w:val="28"/>
-          <w:highlight w:val="white"/>
-          <w:lang w:val="ru-RU"/>
-        </w:rPr>
-        <w:t xml:space="preserve"> код</w:t>
-      </w:r>
-      <w:r>
-        <w:rPr>
-          <w:rFonts w:ascii="Times New Roman" w:hAnsi="Times New Roman" w:cs="Times New Roman"/>
-          <w:sz w:val="28"/>
-          <w:szCs w:val="28"/>
-          <w:highlight w:val="white"/>
-          <w:lang w:val="ru-RU"/>
-        </w:rPr>
-        <w:t>а, где это возможно.</w:t>
-      </w:r>
+        <w:t>Избавиться от дублирующего кода, где это возможно.</w:t>
+      </w:r>
+    </w:p>
+    <w:p>
+      <w:pPr>
+        <w:rPr>
+          <w:lang w:val="ru-RU"/>
+        </w:rPr>
+      </w:pPr>
     </w:p>
     <w:sectPr>
       <w:pgSz w:w="11909" w:h="16834"/>
@@ -1961,8 +1598,8 @@
 </file>
 
 <file path=word/numbering.xml><?xml version="1.0" encoding="utf-8"?>
-<w:numbering xmlns:wpc="http://schemas.microsoft.com/office/word/2010/wordprocessingCanvas" xmlns:mc="http://schemas.openxmlformats.org/markup-compatibility/2006" xmlns:o="urn:schemas-microsoft-com:office:office" xmlns:r="http://schemas.openxmlformats.org/officeDocument/2006/relationships" xmlns:m="http://schemas.openxmlformats.org/officeDocument/2006/math" xmlns:v="urn:schemas-microsoft-com:vml" xmlns:wp14="http://schemas.microsoft.com/office/word/2010/wordprocessingDrawing" xmlns:wp="http://schemas.openxmlformats.org/drawingml/2006/wordprocessingDrawing" xmlns:w10="urn:schemas-microsoft-com:office:word" xmlns:w="http://schemas.openxmlformats.org/wordprocessingml/2006/main" xmlns:w14="http://schemas.microsoft.com/office/word/2010/wordml" xmlns:wpg="http://schemas.microsoft.com/office/word/2010/wordprocessingGroup" xmlns:wpi="http://schemas.microsoft.com/office/word/2010/wordprocessingInk" xmlns:wne="http://schemas.microsoft.com/office/word/2006/wordml" xmlns:wps="http://schemas.microsoft.com/office/word/2010/wordprocessingShape" mc:Ignorable="w14 wp14">
-  <w:abstractNum w:abstractNumId="0">
+<w:numbering xmlns:wpc="http://schemas.microsoft.com/office/word/2010/wordprocessingCanvas" xmlns:cx="http://schemas.microsoft.com/office/drawing/2014/chartex" xmlns:cx1="http://schemas.microsoft.com/office/drawing/2015/9/8/chartex" xmlns:cx2="http://schemas.microsoft.com/office/drawing/2015/10/21/chartex" xmlns:cx3="http://schemas.microsoft.com/office/drawing/2016/5/9/chartex" xmlns:cx4="http://schemas.microsoft.com/office/drawing/2016/5/10/chartex" xmlns:cx5="http://schemas.microsoft.com/office/drawing/2016/5/11/chartex" xmlns:cx6="http://schemas.microsoft.com/office/drawing/2016/5/12/chartex" xmlns:cx7="http://schemas.microsoft.com/office/drawing/2016/5/13/chartex" xmlns:cx8="http://schemas.microsoft.com/office/drawing/2016/5/14/chartex" xmlns:mc="http://schemas.openxmlformats.org/markup-compatibility/2006" xmlns:aink="http://schemas.microsoft.com/office/drawing/2016/ink" xmlns:am3d="http://schemas.microsoft.com/office/drawing/2017/model3d" xmlns:o="urn:schemas-microsoft-com:office:office" xmlns:r="http://schemas.openxmlformats.org/officeDocument/2006/relationships" xmlns:m="http://schemas.openxmlformats.org/officeDocument/2006/math" xmlns:v="urn:schemas-microsoft-com:vml" xmlns:wp14="http://schemas.microsoft.com/office/word/2010/wordprocessingDrawing" xmlns:wp="http://schemas.openxmlformats.org/drawingml/2006/wordprocessingDrawing" xmlns:w10="urn:schemas-microsoft-com:office:word" xmlns:w="http://schemas.openxmlformats.org/wordprocessingml/2006/main" xmlns:w14="http://schemas.microsoft.com/office/word/2010/wordml" xmlns:w15="http://schemas.microsoft.com/office/word/2012/wordml" xmlns:w16cex="http://schemas.microsoft.com/office/word/2018/wordml/cex" xmlns:w16cid="http://schemas.microsoft.com/office/word/2016/wordml/cid" xmlns:w16="http://schemas.microsoft.com/office/word/2018/wordml" xmlns:w16sdtdh="http://schemas.microsoft.com/office/word/2020/wordml/sdtdatahash" xmlns:w16se="http://schemas.microsoft.com/office/word/2015/wordml/symex" xmlns:wpg="http://schemas.microsoft.com/office/word/2010/wordprocessingGroup" xmlns:wpi="http://schemas.microsoft.com/office/word/2010/wordprocessingInk" xmlns:wne="http://schemas.microsoft.com/office/word/2006/wordml" xmlns:wps="http://schemas.microsoft.com/office/word/2010/wordprocessingShape" mc:Ignorable="w14 w15 w16se w16cid w16 w16cex w16sdtdh wp14">
+  <w:abstractNum w:abstractNumId="0" w15:restartNumberingAfterBreak="0">
     <w:nsid w:val="012D3B22"/>
     <w:multiLevelType w:val="multilevel"/>
     <w:tmpl w:val="97DE9608"/>
@@ -2075,7 +1712,7 @@
       </w:rPr>
     </w:lvl>
   </w:abstractNum>
-  <w:abstractNum w:abstractNumId="1">
+  <w:abstractNum w:abstractNumId="1" w15:restartNumberingAfterBreak="0">
     <w:nsid w:val="02E6676A"/>
     <w:multiLevelType w:val="multilevel"/>
     <w:tmpl w:val="3F46D05E"/>
@@ -2188,7 +1825,7 @@
       </w:rPr>
     </w:lvl>
   </w:abstractNum>
-  <w:abstractNum w:abstractNumId="2">
+  <w:abstractNum w:abstractNumId="2" w15:restartNumberingAfterBreak="0">
     <w:nsid w:val="03F73D40"/>
     <w:multiLevelType w:val="multilevel"/>
     <w:tmpl w:val="204C6A34"/>
@@ -2301,7 +1938,7 @@
       </w:rPr>
     </w:lvl>
   </w:abstractNum>
-  <w:abstractNum w:abstractNumId="3">
+  <w:abstractNum w:abstractNumId="3" w15:restartNumberingAfterBreak="0">
     <w:nsid w:val="10152AA1"/>
     <w:multiLevelType w:val="multilevel"/>
     <w:tmpl w:val="203AD694"/>
@@ -2414,7 +2051,7 @@
       </w:rPr>
     </w:lvl>
   </w:abstractNum>
-  <w:abstractNum w:abstractNumId="4">
+  <w:abstractNum w:abstractNumId="4" w15:restartNumberingAfterBreak="0">
     <w:nsid w:val="14C44DDA"/>
     <w:multiLevelType w:val="multilevel"/>
     <w:tmpl w:val="CF84A556"/>
@@ -2527,7 +2164,7 @@
       </w:rPr>
     </w:lvl>
   </w:abstractNum>
-  <w:abstractNum w:abstractNumId="5">
+  <w:abstractNum w:abstractNumId="5" w15:restartNumberingAfterBreak="0">
     <w:nsid w:val="181643A6"/>
     <w:multiLevelType w:val="multilevel"/>
     <w:tmpl w:val="F4482282"/>
@@ -2641,7 +2278,7 @@
       </w:rPr>
     </w:lvl>
   </w:abstractNum>
-  <w:abstractNum w:abstractNumId="6">
+  <w:abstractNum w:abstractNumId="6" w15:restartNumberingAfterBreak="0">
     <w:nsid w:val="18FF2243"/>
     <w:multiLevelType w:val="multilevel"/>
     <w:tmpl w:val="3EBAF6CA"/>
@@ -2754,7 +2391,7 @@
       </w:rPr>
     </w:lvl>
   </w:abstractNum>
-  <w:abstractNum w:abstractNumId="7">
+  <w:abstractNum w:abstractNumId="7" w15:restartNumberingAfterBreak="0">
     <w:nsid w:val="197C513C"/>
     <w:multiLevelType w:val="multilevel"/>
     <w:tmpl w:val="634E01D8"/>
@@ -2867,7 +2504,7 @@
       </w:rPr>
     </w:lvl>
   </w:abstractNum>
-  <w:abstractNum w:abstractNumId="8">
+  <w:abstractNum w:abstractNumId="8" w15:restartNumberingAfterBreak="0">
     <w:nsid w:val="1B8861F8"/>
     <w:multiLevelType w:val="multilevel"/>
     <w:tmpl w:val="F4482282"/>
@@ -2981,7 +2618,7 @@
       </w:rPr>
     </w:lvl>
   </w:abstractNum>
-  <w:abstractNum w:abstractNumId="9">
+  <w:abstractNum w:abstractNumId="9" w15:restartNumberingAfterBreak="0">
     <w:nsid w:val="29833C46"/>
     <w:multiLevelType w:val="multilevel"/>
     <w:tmpl w:val="0E22A554"/>
@@ -3094,7 +2731,7 @@
       </w:rPr>
     </w:lvl>
   </w:abstractNum>
-  <w:abstractNum w:abstractNumId="10">
+  <w:abstractNum w:abstractNumId="10" w15:restartNumberingAfterBreak="0">
     <w:nsid w:val="3507133F"/>
     <w:multiLevelType w:val="multilevel"/>
     <w:tmpl w:val="F4482282"/>
@@ -3208,7 +2845,7 @@
       </w:rPr>
     </w:lvl>
   </w:abstractNum>
-  <w:abstractNum w:abstractNumId="11">
+  <w:abstractNum w:abstractNumId="11" w15:restartNumberingAfterBreak="0">
     <w:nsid w:val="38F127DC"/>
     <w:multiLevelType w:val="multilevel"/>
     <w:tmpl w:val="F4482282"/>
@@ -3322,7 +2959,7 @@
       </w:rPr>
     </w:lvl>
   </w:abstractNum>
-  <w:abstractNum w:abstractNumId="12">
+  <w:abstractNum w:abstractNumId="12" w15:restartNumberingAfterBreak="0">
     <w:nsid w:val="3A84183B"/>
     <w:multiLevelType w:val="multilevel"/>
     <w:tmpl w:val="6D804D04"/>
@@ -3435,7 +3072,7 @@
       </w:rPr>
     </w:lvl>
   </w:abstractNum>
-  <w:abstractNum w:abstractNumId="13">
+  <w:abstractNum w:abstractNumId="13" w15:restartNumberingAfterBreak="0">
     <w:nsid w:val="3CC63097"/>
     <w:multiLevelType w:val="multilevel"/>
     <w:tmpl w:val="A1B6484E"/>
@@ -3548,7 +3185,7 @@
       </w:rPr>
     </w:lvl>
   </w:abstractNum>
-  <w:abstractNum w:abstractNumId="14">
+  <w:abstractNum w:abstractNumId="14" w15:restartNumberingAfterBreak="0">
     <w:nsid w:val="40331391"/>
     <w:multiLevelType w:val="multilevel"/>
     <w:tmpl w:val="8D2E8D6C"/>
@@ -3661,7 +3298,7 @@
       </w:rPr>
     </w:lvl>
   </w:abstractNum>
-  <w:abstractNum w:abstractNumId="15">
+  <w:abstractNum w:abstractNumId="15" w15:restartNumberingAfterBreak="0">
     <w:nsid w:val="50761567"/>
     <w:multiLevelType w:val="multilevel"/>
     <w:tmpl w:val="6B10D73A"/>
@@ -3774,7 +3411,7 @@
       </w:rPr>
     </w:lvl>
   </w:abstractNum>
-  <w:abstractNum w:abstractNumId="16">
+  <w:abstractNum w:abstractNumId="16" w15:restartNumberingAfterBreak="0">
     <w:nsid w:val="51EB7352"/>
     <w:multiLevelType w:val="multilevel"/>
     <w:tmpl w:val="F4482282"/>
@@ -3888,7 +3525,7 @@
       </w:rPr>
     </w:lvl>
   </w:abstractNum>
-  <w:abstractNum w:abstractNumId="17">
+  <w:abstractNum w:abstractNumId="17" w15:restartNumberingAfterBreak="0">
     <w:nsid w:val="5AAB25D7"/>
     <w:multiLevelType w:val="multilevel"/>
     <w:tmpl w:val="B8369A6A"/>
@@ -4001,7 +3638,7 @@
       </w:rPr>
     </w:lvl>
   </w:abstractNum>
-  <w:abstractNum w:abstractNumId="18">
+  <w:abstractNum w:abstractNumId="18" w15:restartNumberingAfterBreak="0">
     <w:nsid w:val="66E64CCE"/>
     <w:multiLevelType w:val="multilevel"/>
     <w:tmpl w:val="F4482282"/>
@@ -4115,7 +3752,7 @@
       </w:rPr>
     </w:lvl>
   </w:abstractNum>
-  <w:abstractNum w:abstractNumId="19">
+  <w:abstractNum w:abstractNumId="19" w15:restartNumberingAfterBreak="0">
     <w:nsid w:val="6E394059"/>
     <w:multiLevelType w:val="multilevel"/>
     <w:tmpl w:val="F4482282"/>
@@ -4229,7 +3866,7 @@
       </w:rPr>
     </w:lvl>
   </w:abstractNum>
-  <w:abstractNum w:abstractNumId="20">
+  <w:abstractNum w:abstractNumId="20" w15:restartNumberingAfterBreak="0">
     <w:nsid w:val="6E6B4173"/>
     <w:multiLevelType w:val="multilevel"/>
     <w:tmpl w:val="F4482282"/>
@@ -4410,7 +4047,7 @@
 </file>
 
 <file path=word/styles.xml><?xml version="1.0" encoding="utf-8"?>
-<w:styles xmlns:mc="http://schemas.openxmlformats.org/markup-compatibility/2006" xmlns:r="http://schemas.openxmlformats.org/officeDocument/2006/relationships" xmlns:w="http://schemas.openxmlformats.org/wordprocessingml/2006/main" xmlns:w14="http://schemas.microsoft.com/office/word/2010/wordml" mc:Ignorable="w14">
+<w:styles xmlns:mc="http://schemas.openxmlformats.org/markup-compatibility/2006" xmlns:r="http://schemas.openxmlformats.org/officeDocument/2006/relationships" xmlns:w="http://schemas.openxmlformats.org/wordprocessingml/2006/main" xmlns:w14="http://schemas.microsoft.com/office/word/2010/wordml" xmlns:w15="http://schemas.microsoft.com/office/word/2012/wordml" xmlns:w16cex="http://schemas.microsoft.com/office/word/2018/wordml/cex" xmlns:w16cid="http://schemas.microsoft.com/office/word/2016/wordml/cid" xmlns:w16="http://schemas.microsoft.com/office/word/2018/wordml" xmlns:w16sdtdh="http://schemas.microsoft.com/office/word/2020/wordml/sdtdatahash" xmlns:w16se="http://schemas.microsoft.com/office/word/2015/wordml/symex" mc:Ignorable="w14 w15 w16se w16cid w16 w16cex w16sdtdh">
   <w:docDefaults>
     <w:rPrDefault>
       <w:rPr>
@@ -4426,501 +4063,383 @@
       </w:pPr>
     </w:pPrDefault>
   </w:docDefaults>
-  <w:latentStyles w:defLockedState="0" w:defUIPriority="99" w:defSemiHidden="1" w:defUnhideWhenUsed="1" w:defQFormat="0" w:count="267">
-    <w:lsdException w:name="Normal" w:semiHidden="0" w:uiPriority="0" w:unhideWhenUsed="0" w:qFormat="1"/>
-    <w:lsdException w:name="heading 1" w:semiHidden="0" w:uiPriority="9" w:unhideWhenUsed="0" w:qFormat="1"/>
-    <w:lsdException w:name="heading 2" w:uiPriority="9" w:qFormat="1"/>
-    <w:lsdException w:name="heading 3" w:uiPriority="9" w:qFormat="1"/>
-    <w:lsdException w:name="heading 4" w:uiPriority="9" w:qFormat="1"/>
-    <w:lsdException w:name="heading 5" w:uiPriority="9" w:qFormat="1"/>
-    <w:lsdException w:name="heading 6" w:uiPriority="9" w:qFormat="1"/>
-    <w:lsdException w:name="heading 7" w:uiPriority="9" w:qFormat="1"/>
-    <w:lsdException w:name="heading 8" w:uiPriority="9" w:qFormat="1"/>
-    <w:lsdException w:name="heading 9" w:uiPriority="9" w:qFormat="1"/>
-    <w:lsdException w:name="toc 1" w:uiPriority="39"/>
-    <w:lsdException w:name="toc 2" w:uiPriority="39"/>
-    <w:lsdException w:name="toc 3" w:uiPriority="39"/>
-    <w:lsdException w:name="toc 4" w:uiPriority="39"/>
-    <w:lsdException w:name="toc 5" w:uiPriority="39"/>
-    <w:lsdException w:name="toc 6" w:uiPriority="39"/>
-    <w:lsdException w:name="toc 7" w:uiPriority="39"/>
-    <w:lsdException w:name="toc 8" w:uiPriority="39"/>
-    <w:lsdException w:name="toc 9" w:uiPriority="39"/>
-    <w:lsdException w:name="caption" w:uiPriority="35" w:qFormat="1"/>
-    <w:lsdException w:name="Title" w:semiHidden="0" w:uiPriority="10" w:unhideWhenUsed="0" w:qFormat="1"/>
-    <w:lsdException w:name="Default Paragraph Font" w:uiPriority="1"/>
-    <w:lsdException w:name="Subtitle" w:semiHidden="0" w:uiPriority="11" w:unhideWhenUsed="0" w:qFormat="1"/>
-    <w:lsdException w:name="Strong" w:semiHidden="0" w:uiPriority="22" w:unhideWhenUsed="0" w:qFormat="1"/>
-    <w:lsdException w:name="Emphasis" w:semiHidden="0" w:uiPriority="20" w:unhideWhenUsed="0" w:qFormat="1"/>
-    <w:lsdException w:name="Table Grid" w:semiHidden="0" w:uiPriority="39" w:unhideWhenUsed="0"/>
-    <w:lsdException w:name="Placeholder Text" w:unhideWhenUsed="0"/>
-    <w:lsdException w:name="No Spacing" w:semiHidden="0" w:uiPriority="1" w:unhideWhenUsed="0" w:qFormat="1"/>
-    <w:lsdException w:name="Light Shading" w:semiHidden="0" w:uiPriority="60" w:unhideWhenUsed="0"/>
-    <w:lsdException w:name="Light List" w:semiHidden="0" w:uiPriority="61" w:unhideWhenUsed="0"/>
-    <w:lsdException w:name="Light Grid" w:semiHidden="0" w:uiPriority="62" w:unhideWhenUsed="0"/>
-    <w:lsdException w:name="Medium Shading 1" w:semiHidden="0" w:uiPriority="63" w:unhideWhenUsed="0"/>
-    <w:lsdException w:name="Medium Shading 2" w:semiHidden="0" w:uiPriority="64" w:unhideWhenUsed="0"/>
-    <w:lsdException w:name="Medium List 1" w:semiHidden="0" w:uiPriority="65" w:unhideWhenUsed="0"/>
-    <w:lsdException w:name="Medium List 2" w:semiHidden="0" w:uiPriority="66" w:unhideWhenUsed="0"/>
-    <w:lsdException w:name="Medium Grid 1" w:semiHidden="0" w:uiPriority="67" w:unhideWhenUsed="0"/>
-    <w:lsdException w:name="Medium Grid 2" w:semiHidden="0" w:uiPriority="68" w:unhideWhenUsed="0"/>
-    <w:lsdException w:name="Medium Grid 3" w:semiHidden="0" w:uiPriority="69" w:unhideWhenUsed="0"/>
-    <w:lsdException w:name="Dark List" w:semiHidden="0" w:uiPriority="70" w:unhideWhenUsed="0"/>
-    <w:lsdException w:name="Colorful Shading" w:semiHidden="0" w:uiPriority="71" w:unhideWhenUsed="0"/>
-    <w:lsdException w:name="Colorful List" w:semiHidden="0" w:uiPriority="72" w:unhideWhenUsed="0"/>
-    <w:lsdException w:name="Colorful Grid" w:semiHidden="0" w:uiPriority="73" w:unhideWhenUsed="0"/>
-    <w:lsdException w:name="Light Shading Accent 1" w:semiHidden="0" w:uiPriority="60" w:unhideWhenUsed="0"/>
-    <w:lsdException w:name="Light List Accent 1" w:semiHidden="0" w:uiPriority="61" w:unhideWhenUsed="0"/>
-    <w:lsdException w:name="Light Grid Accent 1" w:semiHidden="0" w:uiPriority="62" w:unhideWhenUsed="0"/>
-    <w:lsdException w:name="Medium Shading 1 Accent 1" w:semiHidden="0" w:uiPriority="63" w:unhideWhenUsed="0"/>
-    <w:lsdException w:name="Medium Shading 2 Accent 1" w:semiHidden="0" w:uiPriority="64" w:unhideWhenUsed="0"/>
-    <w:lsdException w:name="Medium List 1 Accent 1" w:semiHidden="0" w:uiPriority="65" w:unhideWhenUsed="0"/>
-    <w:lsdException w:name="Revision" w:unhideWhenUsed="0"/>
-    <w:lsdException w:name="List Paragraph" w:semiHidden="0" w:uiPriority="34" w:unhideWhenUsed="0" w:qFormat="1"/>
-    <w:lsdException w:name="Quote" w:semiHidden="0" w:uiPriority="29" w:unhideWhenUsed="0" w:qFormat="1"/>
-    <w:lsdException w:name="Intense Quote" w:semiHidden="0" w:uiPriority="30" w:unhideWhenUsed="0" w:qFormat="1"/>
-    <w:lsdException w:name="Medium List 2 Accent 1" w:semiHidden="0" w:uiPriority="66" w:unhideWhenUsed="0"/>
-    <w:lsdException w:name="Medium Grid 1 Accent 1" w:semiHidden="0" w:uiPriority="67" w:unhideWhenUsed="0"/>
-    <w:lsdException w:name="Medium Grid 2 Accent 1" w:semiHidden="0" w:uiPriority="68" w:unhideWhenUsed="0"/>
-    <w:lsdException w:name="Medium Grid 3 Accent 1" w:semiHidden="0" w:uiPriority="69" w:unhideWhenUsed="0"/>
-    <w:lsdException w:name="Dark List Accent 1" w:semiHidden="0" w:uiPriority="70" w:unhideWhenUsed="0"/>
-    <w:lsdException w:name="Colorful Shading Accent 1" w:semiHidden="0" w:uiPriority="71" w:unhideWhenUsed="0"/>
-    <w:lsdException w:name="Colorful List Accent 1" w:semiHidden="0" w:uiPriority="72" w:unhideWhenUsed="0"/>
-    <w:lsdException w:name="Colorful Grid Accent 1" w:semiHidden="0" w:uiPriority="73" w:unhideWhenUsed="0"/>
-    <w:lsdException w:name="Light Shading Accent 2" w:semiHidden="0" w:uiPriority="60" w:unhideWhenUsed="0"/>
-    <w:lsdException w:name="Light List Accent 2" w:semiHidden="0" w:uiPriority="61" w:unhideWhenUsed="0"/>
-    <w:lsdException w:name="Light Grid Accent 2" w:semiHidden="0" w:uiPriority="62" w:unhideWhenUsed="0"/>
-    <w:lsdException w:name="Medium Shading 1 Accent 2" w:semiHidden="0" w:uiPriority="63" w:unhideWhenUsed="0"/>
-    <w:lsdException w:name="Medium Shading 2 Accent 2" w:semiHidden="0" w:uiPriority="64" w:unhideWhenUsed="0"/>
-    <w:lsdException w:name="Medium List 1 Accent 2" w:semiHidden="0" w:uiPriority="65" w:unhideWhenUsed="0"/>
-    <w:lsdException w:name="Medium List 2 Accent 2" w:semiHidden="0" w:uiPriority="66" w:unhideWhenUsed="0"/>
-    <w:lsdException w:name="Medium Grid 1 Accent 2" w:semiHidden="0" w:uiPriority="67" w:unhideWhenUsed="0"/>
-    <w:lsdException w:name="Medium Grid 2 Accent 2" w:semiHidden="0" w:uiPriority="68" w:unhideWhenUsed="0"/>
-    <w:lsdException w:name="Medium Grid 3 Accent 2" w:semiHidden="0" w:uiPriority="69" w:unhideWhenUsed="0"/>
-    <w:lsdException w:name="Dark List Accent 2" w:semiHidden="0" w:uiPriority="70" w:unhideWhenUsed="0"/>
-    <w:lsdException w:name="Colorful Shading Accent 2" w:semiHidden="0" w:uiPriority="71" w:unhideWhenUsed="0"/>
-    <w:lsdException w:name="Colorful List Accent 2" w:semiHidden="0" w:uiPriority="72" w:unhideWhenUsed="0"/>
-    <w:lsdException w:name="Colorful Grid Accent 2" w:semiHidden="0" w:uiPriority="73" w:unhideWhenUsed="0"/>
-    <w:lsdException w:name="Light Shading Accent 3" w:semiHidden="0" w:uiPriority="60" w:unhideWhenUsed="0"/>
-    <w:lsdException w:name="Light List Accent 3" w:semiHidden="0" w:uiPriority="61" w:unhideWhenUsed="0"/>
-    <w:lsdException w:name="Light Grid Accent 3" w:semiHidden="0" w:uiPriority="62" w:unhideWhenUsed="0"/>
-    <w:lsdException w:name="Medium Shading 1 Accent 3" w:semiHidden="0" w:uiPriority="63" w:unhideWhenUsed="0"/>
-    <w:lsdException w:name="Medium Shading 2 Accent 3" w:semiHidden="0" w:uiPriority="64" w:unhideWhenUsed="0"/>
-    <w:lsdException w:name="Medium List 1 Accent 3" w:semiHidden="0" w:uiPriority="65" w:unhideWhenUsed="0"/>
-    <w:lsdException w:name="Medium List 2 Accent 3" w:semiHidden="0" w:uiPriority="66" w:unhideWhenUsed="0"/>
-    <w:lsdException w:name="Medium Grid 1 Accent 3" w:semiHidden="0" w:uiPriority="67" w:unhideWhenUsed="0"/>
-    <w:lsdException w:name="Medium Grid 2 Accent 3" w:semiHidden="0" w:uiPriority="68" w:unhideWhenUsed="0"/>
-    <w:lsdException w:name="Medium Grid 3 Accent 3" w:semiHidden="0" w:uiPriority="69" w:unhideWhenUsed="0"/>
-    <w:lsdException w:name="Dark List Accent 3" w:semiHidden="0" w:uiPriority="70" w:unhideWhenUsed="0"/>
-    <w:lsdException w:name="Colorful Shading Accent 3" w:semiHidden="0" w:uiPriority="71" w:unhideWhenUsed="0"/>
-    <w:lsdException w:name="Colorful List Accent 3" w:semiHidden="0" w:uiPriority="72" w:unhideWhenUsed="0"/>
-    <w:lsdException w:name="Colorful Grid Accent 3" w:semiHidden="0" w:uiPriority="73" w:unhideWhenUsed="0"/>
-    <w:lsdException w:name="Light Shading Accent 4" w:semiHidden="0" w:uiPriority="60" w:unhideWhenUsed="0"/>
-    <w:lsdException w:name="Light List Accent 4" w:semiHidden="0" w:uiPriority="61" w:unhideWhenUsed="0"/>
-    <w:lsdException w:name="Light Grid Accent 4" w:semiHidden="0" w:uiPriority="62" w:unhideWhenUsed="0"/>
-    <w:lsdException w:name="Medium Shading 1 Accent 4" w:semiHidden="0" w:uiPriority="63" w:unhideWhenUsed="0"/>
-    <w:lsdException w:name="Medium Shading 2 Accent 4" w:semiHidden="0" w:uiPriority="64" w:unhideWhenUsed="0"/>
-    <w:lsdException w:name="Medium List 1 Accent 4" w:semiHidden="0" w:uiPriority="65" w:unhideWhenUsed="0"/>
-    <w:lsdException w:name="Medium List 2 Accent 4" w:semiHidden="0" w:uiPriority="66" w:unhideWhenUsed="0"/>
-    <w:lsdException w:name="Medium Grid 1 Accent 4" w:semiHidden="0" w:uiPriority="67" w:unhideWhenUsed="0"/>
-    <w:lsdException w:name="Medium Grid 2 Accent 4" w:semiHidden="0" w:uiPriority="68" w:unhideWhenUsed="0"/>
-    <w:lsdException w:name="Medium Grid 3 Accent 4" w:semiHidden="0" w:uiPriority="69" w:unhideWhenUsed="0"/>
-    <w:lsdException w:name="Dark List Accent 4" w:semiHidden="0" w:uiPriority="70" w:unhideWhenUsed="0"/>
-    <w:lsdException w:name="Colorful Shading Accent 4" w:semiHidden="0" w:uiPriority="71" w:unhideWhenUsed="0"/>
-    <w:lsdException w:name="Colorful List Accent 4" w:semiHidden="0" w:uiPriority="72" w:unhideWhenUsed="0"/>
-    <w:lsdException w:name="Colorful Grid Accent 4" w:semiHidden="0" w:uiPriority="73" w:unhideWhenUsed="0"/>
-    <w:lsdException w:name="Light Shading Accent 5" w:semiHidden="0" w:uiPriority="60" w:unhideWhenUsed="0"/>
-    <w:lsdException w:name="Light List Accent 5" w:semiHidden="0" w:uiPriority="61" w:unhideWhenUsed="0"/>
-    <w:lsdException w:name="Light Grid Accent 5" w:semiHidden="0" w:uiPriority="62" w:unhideWhenUsed="0"/>
-    <w:lsdException w:name="Medium Shading 1 Accent 5" w:semiHidden="0" w:uiPriority="63" w:unhideWhenUsed="0"/>
-    <w:lsdException w:name="Medium Shading 2 Accent 5" w:semiHidden="0" w:uiPriority="64" w:unhideWhenUsed="0"/>
-    <w:lsdException w:name="Medium List 1 Accent 5" w:semiHidden="0" w:uiPriority="65" w:unhideWhenUsed="0"/>
-    <w:lsdException w:name="Medium List 2 Accent 5" w:semiHidden="0" w:uiPriority="66" w:unhideWhenUsed="0"/>
-    <w:lsdException w:name="Medium Grid 1 Accent 5" w:semiHidden="0" w:uiPriority="67" w:unhideWhenUsed="0"/>
-    <w:lsdException w:name="Medium Grid 2 Accent 5" w:semiHidden="0" w:uiPriority="68" w:unhideWhenUsed="0"/>
-    <w:lsdException w:name="Medium Grid 3 Accent 5" w:semiHidden="0" w:uiPriority="69" w:unhideWhenUsed="0"/>
-    <w:lsdException w:name="Dark List Accent 5" w:semiHidden="0" w:uiPriority="70" w:unhideWhenUsed="0"/>
-    <w:lsdException w:name="Colorful Shading Accent 5" w:semiHidden="0" w:uiPriority="71" w:unhideWhenUsed="0"/>
-    <w:lsdException w:name="Colorful List Accent 5" w:semiHidden="0" w:uiPriority="72" w:unhideWhenUsed="0"/>
-    <w:lsdException w:name="Colorful Grid Accent 5" w:semiHidden="0" w:uiPriority="73" w:unhideWhenUsed="0"/>
-    <w:lsdException w:name="Light Shading Accent 6" w:semiHidden="0" w:uiPriority="60" w:unhideWhenUsed="0"/>
-    <w:lsdException w:name="Light List Accent 6" w:semiHidden="0" w:uiPriority="61" w:unhideWhenUsed="0"/>
-    <w:lsdException w:name="Light Grid Accent 6" w:semiHidden="0" w:uiPriority="62" w:unhideWhenUsed="0"/>
-    <w:lsdException w:name="Medium Shading 1 Accent 6" w:semiHidden="0" w:uiPriority="63" w:unhideWhenUsed="0"/>
-    <w:lsdException w:name="Medium Shading 2 Accent 6" w:semiHidden="0" w:uiPriority="64" w:unhideWhenUsed="0"/>
-    <w:lsdException w:name="Medium List 1 Accent 6" w:semiHidden="0" w:uiPriority="65" w:unhideWhenUsed="0"/>
-    <w:lsdException w:name="Medium List 2 Accent 6" w:semiHidden="0" w:uiPriority="66" w:unhideWhenUsed="0"/>
-    <w:lsdException w:name="Medium Grid 1 Accent 6" w:semiHidden="0" w:uiPriority="67" w:unhideWhenUsed="0"/>
-    <w:lsdException w:name="Medium Grid 2 Accent 6" w:semiHidden="0" w:uiPriority="68" w:unhideWhenUsed="0"/>
-    <w:lsdException w:name="Medium Grid 3 Accent 6" w:semiHidden="0" w:uiPriority="69" w:unhideWhenUsed="0"/>
-    <w:lsdException w:name="Dark List Accent 6" w:semiHidden="0" w:uiPriority="70" w:unhideWhenUsed="0"/>
-    <w:lsdException w:name="Colorful Shading Accent 6" w:semiHidden="0" w:uiPriority="71" w:unhideWhenUsed="0"/>
-    <w:lsdException w:name="Colorful List Accent 6" w:semiHidden="0" w:uiPriority="72" w:unhideWhenUsed="0"/>
-    <w:lsdException w:name="Colorful Grid Accent 6" w:semiHidden="0" w:uiPriority="73" w:unhideWhenUsed="0"/>
-    <w:lsdException w:name="Subtle Emphasis" w:semiHidden="0" w:uiPriority="19" w:unhideWhenUsed="0" w:qFormat="1"/>
-    <w:lsdException w:name="Intense Emphasis" w:semiHidden="0" w:uiPriority="21" w:unhideWhenUsed="0" w:qFormat="1"/>
-    <w:lsdException w:name="Subtle Reference" w:semiHidden="0" w:uiPriority="31" w:unhideWhenUsed="0" w:qFormat="1"/>
-    <w:lsdException w:name="Intense Reference" w:semiHidden="0" w:uiPriority="32" w:unhideWhenUsed="0" w:qFormat="1"/>
-    <w:lsdException w:name="Book Title" w:semiHidden="0" w:uiPriority="33" w:unhideWhenUsed="0" w:qFormat="1"/>
-    <w:lsdException w:name="Bibliography" w:uiPriority="37"/>
-    <w:lsdException w:name="TOC Heading" w:uiPriority="39" w:qFormat="1"/>
-  </w:latentStyles>
-  <w:style w:type="paragraph" w:default="1" w:styleId="a">
-    <w:name w:val="Normal"/>
-    <w:qFormat/>
-  </w:style>
-  <w:style w:type="paragraph" w:styleId="1">
-    <w:name w:val="heading 1"/>
-    <w:basedOn w:val="a"/>
-    <w:next w:val="a"/>
-    <w:uiPriority w:val="9"/>
-    <w:qFormat/>
-    <w:pPr>
-      <w:keepNext/>
-      <w:keepLines/>
-      <w:spacing w:before="400" w:after="120"/>
-      <w:outlineLvl w:val="0"/>
-    </w:pPr>
-    <w:rPr>
-      <w:sz w:val="40"/>
-      <w:szCs w:val="40"/>
-    </w:rPr>
-  </w:style>
-  <w:style w:type="paragraph" w:styleId="2">
-    <w:name w:val="heading 2"/>
-    <w:basedOn w:val="a"/>
-    <w:next w:val="a"/>
-    <w:uiPriority w:val="9"/>
-    <w:unhideWhenUsed/>
-    <w:qFormat/>
-    <w:pPr>
-      <w:keepNext/>
-      <w:keepLines/>
-      <w:spacing w:before="360" w:after="120"/>
-      <w:outlineLvl w:val="1"/>
-    </w:pPr>
-    <w:rPr>
-      <w:sz w:val="32"/>
-      <w:szCs w:val="32"/>
-    </w:rPr>
-  </w:style>
-  <w:style w:type="paragraph" w:styleId="3">
-    <w:name w:val="heading 3"/>
-    <w:basedOn w:val="a"/>
-    <w:next w:val="a"/>
-    <w:uiPriority w:val="9"/>
-    <w:semiHidden/>
-    <w:unhideWhenUsed/>
-    <w:qFormat/>
-    <w:pPr>
-      <w:keepNext/>
-      <w:keepLines/>
-      <w:spacing w:before="320" w:after="80"/>
-      <w:outlineLvl w:val="2"/>
-    </w:pPr>
-    <w:rPr>
-      <w:color w:val="434343"/>
-      <w:sz w:val="28"/>
-      <w:szCs w:val="28"/>
-    </w:rPr>
-  </w:style>
-  <w:style w:type="paragraph" w:styleId="4">
-    <w:name w:val="heading 4"/>
-    <w:basedOn w:val="a"/>
-    <w:next w:val="a"/>
-    <w:uiPriority w:val="9"/>
-    <w:semiHidden/>
-    <w:unhideWhenUsed/>
-    <w:qFormat/>
-    <w:pPr>
-      <w:keepNext/>
-      <w:keepLines/>
-      <w:spacing w:before="280" w:after="80"/>
-      <w:outlineLvl w:val="3"/>
-    </w:pPr>
-    <w:rPr>
-      <w:color w:val="666666"/>
-      <w:sz w:val="24"/>
-      <w:szCs w:val="24"/>
-    </w:rPr>
-  </w:style>
-  <w:style w:type="paragraph" w:styleId="5">
-    <w:name w:val="heading 5"/>
-    <w:basedOn w:val="a"/>
-    <w:next w:val="a"/>
-    <w:uiPriority w:val="9"/>
-    <w:semiHidden/>
-    <w:unhideWhenUsed/>
-    <w:qFormat/>
-    <w:pPr>
-      <w:keepNext/>
-      <w:keepLines/>
-      <w:spacing w:before="240" w:after="80"/>
-      <w:outlineLvl w:val="4"/>
-    </w:pPr>
-    <w:rPr>
-      <w:color w:val="666666"/>
-    </w:rPr>
-  </w:style>
-  <w:style w:type="paragraph" w:styleId="6">
-    <w:name w:val="heading 6"/>
-    <w:basedOn w:val="a"/>
-    <w:next w:val="a"/>
-    <w:uiPriority w:val="9"/>
-    <w:semiHidden/>
-    <w:unhideWhenUsed/>
-    <w:qFormat/>
-    <w:pPr>
-      <w:keepNext/>
-      <w:keepLines/>
-      <w:spacing w:before="240" w:after="80"/>
-      <w:outlineLvl w:val="5"/>
-    </w:pPr>
-    <w:rPr>
-      <w:i/>
-      <w:color w:val="666666"/>
-    </w:rPr>
-  </w:style>
-  <w:style w:type="character" w:default="1" w:styleId="a0">
-    <w:name w:val="Default Paragraph Font"/>
-    <w:uiPriority w:val="1"/>
-    <w:semiHidden/>
-    <w:unhideWhenUsed/>
-  </w:style>
-  <w:style w:type="table" w:default="1" w:styleId="a1">
-    <w:name w:val="Normal Table"/>
-    <w:uiPriority w:val="99"/>
-    <w:semiHidden/>
-    <w:unhideWhenUsed/>
-    <w:tblPr>
-      <w:tblInd w:w="0" w:type="dxa"/>
-      <w:tblCellMar>
-        <w:top w:w="0" w:type="dxa"/>
-        <w:left w:w="108" w:type="dxa"/>
-        <w:bottom w:w="0" w:type="dxa"/>
-        <w:right w:w="108" w:type="dxa"/>
-      </w:tblCellMar>
-    </w:tblPr>
-  </w:style>
-  <w:style w:type="numbering" w:default="1" w:styleId="a2">
-    <w:name w:val="No List"/>
-    <w:uiPriority w:val="99"/>
-    <w:semiHidden/>
-    <w:unhideWhenUsed/>
-  </w:style>
-  <w:style w:type="table" w:customStyle="1" w:styleId="TableNormal">
-    <w:name w:val="Table Normal"/>
-    <w:tblPr>
-      <w:tblCellMar>
-        <w:top w:w="0" w:type="dxa"/>
-        <w:left w:w="0" w:type="dxa"/>
-        <w:bottom w:w="0" w:type="dxa"/>
-        <w:right w:w="0" w:type="dxa"/>
-      </w:tblCellMar>
-    </w:tblPr>
-  </w:style>
-  <w:style w:type="paragraph" w:styleId="a3">
-    <w:name w:val="Title"/>
-    <w:basedOn w:val="a"/>
-    <w:next w:val="a"/>
-    <w:uiPriority w:val="10"/>
-    <w:qFormat/>
-    <w:pPr>
-      <w:keepNext/>
-      <w:keepLines/>
-      <w:spacing w:after="60"/>
-    </w:pPr>
-    <w:rPr>
-      <w:sz w:val="52"/>
-      <w:szCs w:val="52"/>
-    </w:rPr>
-  </w:style>
-  <w:style w:type="paragraph" w:styleId="a4">
-    <w:name w:val="Subtitle"/>
-    <w:basedOn w:val="a"/>
-    <w:next w:val="a"/>
-    <w:uiPriority w:val="11"/>
-    <w:qFormat/>
-    <w:pPr>
-      <w:keepNext/>
-      <w:keepLines/>
-      <w:spacing w:after="320"/>
-    </w:pPr>
-    <w:rPr>
-      <w:color w:val="666666"/>
-      <w:sz w:val="30"/>
-      <w:szCs w:val="30"/>
-    </w:rPr>
-  </w:style>
-  <w:style w:type="paragraph" w:styleId="a5">
-    <w:name w:val="List Paragraph"/>
-    <w:basedOn w:val="a"/>
-    <w:uiPriority w:val="34"/>
-    <w:qFormat/>
-    <w:rsid w:val="00534F2D"/>
-    <w:pPr>
-      <w:ind w:left="720"/>
-      <w:contextualSpacing/>
-    </w:pPr>
-  </w:style>
-</w:styles>
-</file>
-
-<file path=word/stylesWithEffects.xml><?xml version="1.0" encoding="utf-8"?>
-<w:styles xmlns:wpc="http://schemas.microsoft.com/office/word/2010/wordprocessingCanvas" xmlns:mc="http://schemas.openxmlformats.org/markup-compatibility/2006" xmlns:o="urn:schemas-microsoft-com:office:office" xmlns:r="http://schemas.openxmlformats.org/officeDocument/2006/relationships" xmlns:m="http://schemas.openxmlformats.org/officeDocument/2006/math" xmlns:v="urn:schemas-microsoft-com:vml" xmlns:wp14="http://schemas.microsoft.com/office/word/2010/wordprocessingDrawing" xmlns:wp="http://schemas.openxmlformats.org/drawingml/2006/wordprocessingDrawing" xmlns:w10="urn:schemas-microsoft-com:office:word" xmlns:w="http://schemas.openxmlformats.org/wordprocessingml/2006/main" xmlns:w14="http://schemas.microsoft.com/office/word/2010/wordml" xmlns:wpg="http://schemas.microsoft.com/office/word/2010/wordprocessingGroup" xmlns:wpi="http://schemas.microsoft.com/office/word/2010/wordprocessingInk" xmlns:wne="http://schemas.microsoft.com/office/word/2006/wordml" xmlns:wps="http://schemas.microsoft.com/office/word/2010/wordprocessingShape" mc:Ignorable="w14 wp14">
-  <w:docDefaults>
-    <w:rPrDefault>
-      <w:rPr>
-        <w:rFonts w:ascii="Arial" w:eastAsia="Arial" w:hAnsi="Arial" w:cs="Arial"/>
-        <w:sz w:val="22"/>
-        <w:szCs w:val="22"/>
-        <w:lang w:val="ru" w:eastAsia="ru-RU" w:bidi="ar-SA"/>
-      </w:rPr>
-    </w:rPrDefault>
-    <w:pPrDefault>
-      <w:pPr>
-        <w:spacing w:line="276" w:lineRule="auto"/>
-      </w:pPr>
-    </w:pPrDefault>
-  </w:docDefaults>
-  <w:latentStyles w:defLockedState="0" w:defUIPriority="99" w:defSemiHidden="1" w:defUnhideWhenUsed="1" w:defQFormat="0" w:count="267">
-    <w:lsdException w:name="Normal" w:semiHidden="0" w:uiPriority="0" w:unhideWhenUsed="0" w:qFormat="1"/>
-    <w:lsdException w:name="heading 1" w:semiHidden="0" w:uiPriority="9" w:unhideWhenUsed="0" w:qFormat="1"/>
-    <w:lsdException w:name="heading 2" w:uiPriority="9" w:qFormat="1"/>
-    <w:lsdException w:name="heading 3" w:uiPriority="9" w:qFormat="1"/>
-    <w:lsdException w:name="heading 4" w:uiPriority="9" w:qFormat="1"/>
-    <w:lsdException w:name="heading 5" w:uiPriority="9" w:qFormat="1"/>
-    <w:lsdException w:name="heading 6" w:uiPriority="9" w:qFormat="1"/>
-    <w:lsdException w:name="heading 7" w:uiPriority="9" w:qFormat="1"/>
-    <w:lsdException w:name="heading 8" w:uiPriority="9" w:qFormat="1"/>
-    <w:lsdException w:name="heading 9" w:uiPriority="9" w:qFormat="1"/>
-    <w:lsdException w:name="toc 1" w:uiPriority="39"/>
-    <w:lsdException w:name="toc 2" w:uiPriority="39"/>
-    <w:lsdException w:name="toc 3" w:uiPriority="39"/>
-    <w:lsdException w:name="toc 4" w:uiPriority="39"/>
-    <w:lsdException w:name="toc 5" w:uiPriority="39"/>
-    <w:lsdException w:name="toc 6" w:uiPriority="39"/>
-    <w:lsdException w:name="toc 7" w:uiPriority="39"/>
-    <w:lsdException w:name="toc 8" w:uiPriority="39"/>
-    <w:lsdException w:name="toc 9" w:uiPriority="39"/>
-    <w:lsdException w:name="caption" w:uiPriority="35" w:qFormat="1"/>
-    <w:lsdException w:name="Title" w:semiHidden="0" w:uiPriority="10" w:unhideWhenUsed="0" w:qFormat="1"/>
-    <w:lsdException w:name="Default Paragraph Font" w:uiPriority="1"/>
-    <w:lsdException w:name="Subtitle" w:semiHidden="0" w:uiPriority="11" w:unhideWhenUsed="0" w:qFormat="1"/>
-    <w:lsdException w:name="Strong" w:semiHidden="0" w:uiPriority="22" w:unhideWhenUsed="0" w:qFormat="1"/>
-    <w:lsdException w:name="Emphasis" w:semiHidden="0" w:uiPriority="20" w:unhideWhenUsed="0" w:qFormat="1"/>
-    <w:lsdException w:name="Table Grid" w:semiHidden="0" w:uiPriority="39" w:unhideWhenUsed="0"/>
-    <w:lsdException w:name="Placeholder Text" w:unhideWhenUsed="0"/>
-    <w:lsdException w:name="No Spacing" w:semiHidden="0" w:uiPriority="1" w:unhideWhenUsed="0" w:qFormat="1"/>
-    <w:lsdException w:name="Light Shading" w:semiHidden="0" w:uiPriority="60" w:unhideWhenUsed="0"/>
-    <w:lsdException w:name="Light List" w:semiHidden="0" w:uiPriority="61" w:unhideWhenUsed="0"/>
-    <w:lsdException w:name="Light Grid" w:semiHidden="0" w:uiPriority="62" w:unhideWhenUsed="0"/>
-    <w:lsdException w:name="Medium Shading 1" w:semiHidden="0" w:uiPriority="63" w:unhideWhenUsed="0"/>
-    <w:lsdException w:name="Medium Shading 2" w:semiHidden="0" w:uiPriority="64" w:unhideWhenUsed="0"/>
-    <w:lsdException w:name="Medium List 1" w:semiHidden="0" w:uiPriority="65" w:unhideWhenUsed="0"/>
-    <w:lsdException w:name="Medium List 2" w:semiHidden="0" w:uiPriority="66" w:unhideWhenUsed="0"/>
-    <w:lsdException w:name="Medium Grid 1" w:semiHidden="0" w:uiPriority="67" w:unhideWhenUsed="0"/>
-    <w:lsdException w:name="Medium Grid 2" w:semiHidden="0" w:uiPriority="68" w:unhideWhenUsed="0"/>
-    <w:lsdException w:name="Medium Grid 3" w:semiHidden="0" w:uiPriority="69" w:unhideWhenUsed="0"/>
-    <w:lsdException w:name="Dark List" w:semiHidden="0" w:uiPriority="70" w:unhideWhenUsed="0"/>
-    <w:lsdException w:name="Colorful Shading" w:semiHidden="0" w:uiPriority="71" w:unhideWhenUsed="0"/>
-    <w:lsdException w:name="Colorful List" w:semiHidden="0" w:uiPriority="72" w:unhideWhenUsed="0"/>
-    <w:lsdException w:name="Colorful Grid" w:semiHidden="0" w:uiPriority="73" w:unhideWhenUsed="0"/>
-    <w:lsdException w:name="Light Shading Accent 1" w:semiHidden="0" w:uiPriority="60" w:unhideWhenUsed="0"/>
-    <w:lsdException w:name="Light List Accent 1" w:semiHidden="0" w:uiPriority="61" w:unhideWhenUsed="0"/>
-    <w:lsdException w:name="Light Grid Accent 1" w:semiHidden="0" w:uiPriority="62" w:unhideWhenUsed="0"/>
-    <w:lsdException w:name="Medium Shading 1 Accent 1" w:semiHidden="0" w:uiPriority="63" w:unhideWhenUsed="0"/>
-    <w:lsdException w:name="Medium Shading 2 Accent 1" w:semiHidden="0" w:uiPriority="64" w:unhideWhenUsed="0"/>
-    <w:lsdException w:name="Medium List 1 Accent 1" w:semiHidden="0" w:uiPriority="65" w:unhideWhenUsed="0"/>
-    <w:lsdException w:name="Revision" w:unhideWhenUsed="0"/>
-    <w:lsdException w:name="List Paragraph" w:semiHidden="0" w:uiPriority="34" w:unhideWhenUsed="0" w:qFormat="1"/>
-    <w:lsdException w:name="Quote" w:semiHidden="0" w:uiPriority="29" w:unhideWhenUsed="0" w:qFormat="1"/>
-    <w:lsdException w:name="Intense Quote" w:semiHidden="0" w:uiPriority="30" w:unhideWhenUsed="0" w:qFormat="1"/>
-    <w:lsdException w:name="Medium List 2 Accent 1" w:semiHidden="0" w:uiPriority="66" w:unhideWhenUsed="0"/>
-    <w:lsdException w:name="Medium Grid 1 Accent 1" w:semiHidden="0" w:uiPriority="67" w:unhideWhenUsed="0"/>
-    <w:lsdException w:name="Medium Grid 2 Accent 1" w:semiHidden="0" w:uiPriority="68" w:unhideWhenUsed="0"/>
-    <w:lsdException w:name="Medium Grid 3 Accent 1" w:semiHidden="0" w:uiPriority="69" w:unhideWhenUsed="0"/>
-    <w:lsdException w:name="Dark List Accent 1" w:semiHidden="0" w:uiPriority="70" w:unhideWhenUsed="0"/>
-    <w:lsdException w:name="Colorful Shading Accent 1" w:semiHidden="0" w:uiPriority="71" w:unhideWhenUsed="0"/>
-    <w:lsdException w:name="Colorful List Accent 1" w:semiHidden="0" w:uiPriority="72" w:unhideWhenUsed="0"/>
-    <w:lsdException w:name="Colorful Grid Accent 1" w:semiHidden="0" w:uiPriority="73" w:unhideWhenUsed="0"/>
-    <w:lsdException w:name="Light Shading Accent 2" w:semiHidden="0" w:uiPriority="60" w:unhideWhenUsed="0"/>
-    <w:lsdException w:name="Light List Accent 2" w:semiHidden="0" w:uiPriority="61" w:unhideWhenUsed="0"/>
-    <w:lsdException w:name="Light Grid Accent 2" w:semiHidden="0" w:uiPriority="62" w:unhideWhenUsed="0"/>
-    <w:lsdException w:name="Medium Shading 1 Accent 2" w:semiHidden="0" w:uiPriority="63" w:unhideWhenUsed="0"/>
-    <w:lsdException w:name="Medium Shading 2 Accent 2" w:semiHidden="0" w:uiPriority="64" w:unhideWhenUsed="0"/>
-    <w:lsdException w:name="Medium List 1 Accent 2" w:semiHidden="0" w:uiPriority="65" w:unhideWhenUsed="0"/>
-    <w:lsdException w:name="Medium List 2 Accent 2" w:semiHidden="0" w:uiPriority="66" w:unhideWhenUsed="0"/>
-    <w:lsdException w:name="Medium Grid 1 Accent 2" w:semiHidden="0" w:uiPriority="67" w:unhideWhenUsed="0"/>
-    <w:lsdException w:name="Medium Grid 2 Accent 2" w:semiHidden="0" w:uiPriority="68" w:unhideWhenUsed="0"/>
-    <w:lsdException w:name="Medium Grid 3 Accent 2" w:semiHidden="0" w:uiPriority="69" w:unhideWhenUsed="0"/>
-    <w:lsdException w:name="Dark List Accent 2" w:semiHidden="0" w:uiPriority="70" w:unhideWhenUsed="0"/>
-    <w:lsdException w:name="Colorful Shading Accent 2" w:semiHidden="0" w:uiPriority="71" w:unhideWhenUsed="0"/>
-    <w:lsdException w:name="Colorful List Accent 2" w:semiHidden="0" w:uiPriority="72" w:unhideWhenUsed="0"/>
-    <w:lsdException w:name="Colorful Grid Accent 2" w:semiHidden="0" w:uiPriority="73" w:unhideWhenUsed="0"/>
-    <w:lsdException w:name="Light Shading Accent 3" w:semiHidden="0" w:uiPriority="60" w:unhideWhenUsed="0"/>
-    <w:lsdException w:name="Light List Accent 3" w:semiHidden="0" w:uiPriority="61" w:unhideWhenUsed="0"/>
-    <w:lsdException w:name="Light Grid Accent 3" w:semiHidden="0" w:uiPriority="62" w:unhideWhenUsed="0"/>
-    <w:lsdException w:name="Medium Shading 1 Accent 3" w:semiHidden="0" w:uiPriority="63" w:unhideWhenUsed="0"/>
-    <w:lsdException w:name="Medium Shading 2 Accent 3" w:semiHidden="0" w:uiPriority="64" w:unhideWhenUsed="0"/>
-    <w:lsdException w:name="Medium List 1 Accent 3" w:semiHidden="0" w:uiPriority="65" w:unhideWhenUsed="0"/>
-    <w:lsdException w:name="Medium List 2 Accent 3" w:semiHidden="0" w:uiPriority="66" w:unhideWhenUsed="0"/>
-    <w:lsdException w:name="Medium Grid 1 Accent 3" w:semiHidden="0" w:uiPriority="67" w:unhideWhenUsed="0"/>
-    <w:lsdException w:name="Medium Grid 2 Accent 3" w:semiHidden="0" w:uiPriority="68" w:unhideWhenUsed="0"/>
-    <w:lsdException w:name="Medium Grid 3 Accent 3" w:semiHidden="0" w:uiPriority="69" w:unhideWhenUsed="0"/>
-    <w:lsdException w:name="Dark List Accent 3" w:semiHidden="0" w:uiPriority="70" w:unhideWhenUsed="0"/>
-    <w:lsdException w:name="Colorful Shading Accent 3" w:semiHidden="0" w:uiPriority="71" w:unhideWhenUsed="0"/>
-    <w:lsdException w:name="Colorful List Accent 3" w:semiHidden="0" w:uiPriority="72" w:unhideWhenUsed="0"/>
-    <w:lsdException w:name="Colorful Grid Accent 3" w:semiHidden="0" w:uiPriority="73" w:unhideWhenUsed="0"/>
-    <w:lsdException w:name="Light Shading Accent 4" w:semiHidden="0" w:uiPriority="60" w:unhideWhenUsed="0"/>
-    <w:lsdException w:name="Light List Accent 4" w:semiHidden="0" w:uiPriority="61" w:unhideWhenUsed="0"/>
-    <w:lsdException w:name="Light Grid Accent 4" w:semiHidden="0" w:uiPriority="62" w:unhideWhenUsed="0"/>
-    <w:lsdException w:name="Medium Shading 1 Accent 4" w:semiHidden="0" w:uiPriority="63" w:unhideWhenUsed="0"/>
-    <w:lsdException w:name="Medium Shading 2 Accent 4" w:semiHidden="0" w:uiPriority="64" w:unhideWhenUsed="0"/>
-    <w:lsdException w:name="Medium List 1 Accent 4" w:semiHidden="0" w:uiPriority="65" w:unhideWhenUsed="0"/>
-    <w:lsdException w:name="Medium List 2 Accent 4" w:semiHidden="0" w:uiPriority="66" w:unhideWhenUsed="0"/>
-    <w:lsdException w:name="Medium Grid 1 Accent 4" w:semiHidden="0" w:uiPriority="67" w:unhideWhenUsed="0"/>
-    <w:lsdException w:name="Medium Grid 2 Accent 4" w:semiHidden="0" w:uiPriority="68" w:unhideWhenUsed="0"/>
-    <w:lsdException w:name="Medium Grid 3 Accent 4" w:semiHidden="0" w:uiPriority="69" w:unhideWhenUsed="0"/>
-    <w:lsdException w:name="Dark List Accent 4" w:semiHidden="0" w:uiPriority="70" w:unhideWhenUsed="0"/>
-    <w:lsdException w:name="Colorful Shading Accent 4" w:semiHidden="0" w:uiPriority="71" w:unhideWhenUsed="0"/>
-    <w:lsdException w:name="Colorful List Accent 4" w:semiHidden="0" w:uiPriority="72" w:unhideWhenUsed="0"/>
-    <w:lsdException w:name="Colorful Grid Accent 4" w:semiHidden="0" w:uiPriority="73" w:unhideWhenUsed="0"/>
-    <w:lsdException w:name="Light Shading Accent 5" w:semiHidden="0" w:uiPriority="60" w:unhideWhenUsed="0"/>
-    <w:lsdException w:name="Light List Accent 5" w:semiHidden="0" w:uiPriority="61" w:unhideWhenUsed="0"/>
-    <w:lsdException w:name="Light Grid Accent 5" w:semiHidden="0" w:uiPriority="62" w:unhideWhenUsed="0"/>
-    <w:lsdException w:name="Medium Shading 1 Accent 5" w:semiHidden="0" w:uiPriority="63" w:unhideWhenUsed="0"/>
-    <w:lsdException w:name="Medium Shading 2 Accent 5" w:semiHidden="0" w:uiPriority="64" w:unhideWhenUsed="0"/>
-    <w:lsdException w:name="Medium List 1 Accent 5" w:semiHidden="0" w:uiPriority="65" w:unhideWhenUsed="0"/>
-    <w:lsdException w:name="Medium List 2 Accent 5" w:semiHidden="0" w:uiPriority="66" w:unhideWhenUsed="0"/>
-    <w:lsdException w:name="Medium Grid 1 Accent 5" w:semiHidden="0" w:uiPriority="67" w:unhideWhenUsed="0"/>
-    <w:lsdException w:name="Medium Grid 2 Accent 5" w:semiHidden="0" w:uiPriority="68" w:unhideWhenUsed="0"/>
-    <w:lsdException w:name="Medium Grid 3 Accent 5" w:semiHidden="0" w:uiPriority="69" w:unhideWhenUsed="0"/>
-    <w:lsdException w:name="Dark List Accent 5" w:semiHidden="0" w:uiPriority="70" w:unhideWhenUsed="0"/>
-    <w:lsdException w:name="Colorful Shading Accent 5" w:semiHidden="0" w:uiPriority="71" w:unhideWhenUsed="0"/>
-    <w:lsdException w:name="Colorful List Accent 5" w:semiHidden="0" w:uiPriority="72" w:unhideWhenUsed="0"/>
-    <w:lsdException w:name="Colorful Grid Accent 5" w:semiHidden="0" w:uiPriority="73" w:unhideWhenUsed="0"/>
-    <w:lsdException w:name="Light Shading Accent 6" w:semiHidden="0" w:uiPriority="60" w:unhideWhenUsed="0"/>
-    <w:lsdException w:name="Light List Accent 6" w:semiHidden="0" w:uiPriority="61" w:unhideWhenUsed="0"/>
-    <w:lsdException w:name="Light Grid Accent 6" w:semiHidden="0" w:uiPriority="62" w:unhideWhenUsed="0"/>
-    <w:lsdException w:name="Medium Shading 1 Accent 6" w:semiHidden="0" w:uiPriority="63" w:unhideWhenUsed="0"/>
-    <w:lsdException w:name="Medium Shading 2 Accent 6" w:semiHidden="0" w:uiPriority="64" w:unhideWhenUsed="0"/>
-    <w:lsdException w:name="Medium List 1 Accent 6" w:semiHidden="0" w:uiPriority="65" w:unhideWhenUsed="0"/>
-    <w:lsdException w:name="Medium List 2 Accent 6" w:semiHidden="0" w:uiPriority="66" w:unhideWhenUsed="0"/>
-    <w:lsdException w:name="Medium Grid 1 Accent 6" w:semiHidden="0" w:uiPriority="67" w:unhideWhenUsed="0"/>
-    <w:lsdException w:name="Medium Grid 2 Accent 6" w:semiHidden="0" w:uiPriority="68" w:unhideWhenUsed="0"/>
-    <w:lsdException w:name="Medium Grid 3 Accent 6" w:semiHidden="0" w:uiPriority="69" w:unhideWhenUsed="0"/>
-    <w:lsdException w:name="Dark List Accent 6" w:semiHidden="0" w:uiPriority="70" w:unhideWhenUsed="0"/>
-    <w:lsdException w:name="Colorful Shading Accent 6" w:semiHidden="0" w:uiPriority="71" w:unhideWhenUsed="0"/>
-    <w:lsdException w:name="Colorful List Accent 6" w:semiHidden="0" w:uiPriority="72" w:unhideWhenUsed="0"/>
-    <w:lsdException w:name="Colorful Grid Accent 6" w:semiHidden="0" w:uiPriority="73" w:unhideWhenUsed="0"/>
-    <w:lsdException w:name="Subtle Emphasis" w:semiHidden="0" w:uiPriority="19" w:unhideWhenUsed="0" w:qFormat="1"/>
-    <w:lsdException w:name="Intense Emphasis" w:semiHidden="0" w:uiPriority="21" w:unhideWhenUsed="0" w:qFormat="1"/>
-    <w:lsdException w:name="Subtle Reference" w:semiHidden="0" w:uiPriority="31" w:unhideWhenUsed="0" w:qFormat="1"/>
-    <w:lsdException w:name="Intense Reference" w:semiHidden="0" w:uiPriority="32" w:unhideWhenUsed="0" w:qFormat="1"/>
-    <w:lsdException w:name="Book Title" w:semiHidden="0" w:uiPriority="33" w:unhideWhenUsed="0" w:qFormat="1"/>
-    <w:lsdException w:name="Bibliography" w:uiPriority="37"/>
-    <w:lsdException w:name="TOC Heading" w:uiPriority="39" w:qFormat="1"/>
+  <w:latentStyles w:defLockedState="0" w:defUIPriority="99" w:defSemiHidden="0" w:defUnhideWhenUsed="0" w:defQFormat="0" w:count="376">
+    <w:lsdException w:name="Normal" w:uiPriority="0" w:qFormat="1"/>
+    <w:lsdException w:name="heading 1" w:uiPriority="9" w:qFormat="1"/>
+    <w:lsdException w:name="heading 2" w:semiHidden="1" w:uiPriority="9" w:unhideWhenUsed="1" w:qFormat="1"/>
+    <w:lsdException w:name="heading 3" w:semiHidden="1" w:uiPriority="9" w:unhideWhenUsed="1" w:qFormat="1"/>
+    <w:lsdException w:name="heading 4" w:semiHidden="1" w:uiPriority="9" w:unhideWhenUsed="1" w:qFormat="1"/>
+    <w:lsdException w:name="heading 5" w:semiHidden="1" w:uiPriority="9" w:unhideWhenUsed="1" w:qFormat="1"/>
+    <w:lsdException w:name="heading 6" w:semiHidden="1" w:uiPriority="9" w:unhideWhenUsed="1" w:qFormat="1"/>
+    <w:lsdException w:name="heading 7" w:semiHidden="1" w:uiPriority="9" w:unhideWhenUsed="1" w:qFormat="1"/>
+    <w:lsdException w:name="heading 8" w:semiHidden="1" w:uiPriority="9" w:unhideWhenUsed="1" w:qFormat="1"/>
+    <w:lsdException w:name="heading 9" w:semiHidden="1" w:uiPriority="9" w:unhideWhenUsed="1" w:qFormat="1"/>
+    <w:lsdException w:name="index 1" w:semiHidden="1" w:unhideWhenUsed="1"/>
+    <w:lsdException w:name="index 2" w:semiHidden="1" w:unhideWhenUsed="1"/>
+    <w:lsdException w:name="index 3" w:semiHidden="1" w:unhideWhenUsed="1"/>
+    <w:lsdException w:name="index 4" w:semiHidden="1" w:unhideWhenUsed="1"/>
+    <w:lsdException w:name="index 5" w:semiHidden="1" w:unhideWhenUsed="1"/>
+    <w:lsdException w:name="index 6" w:semiHidden="1" w:unhideWhenUsed="1"/>
+    <w:lsdException w:name="index 7" w:semiHidden="1" w:unhideWhenUsed="1"/>
+    <w:lsdException w:name="index 8" w:semiHidden="1" w:unhideWhenUsed="1"/>
+    <w:lsdException w:name="index 9" w:semiHidden="1" w:unhideWhenUsed="1"/>
+    <w:lsdException w:name="toc 1" w:semiHidden="1" w:uiPriority="39" w:unhideWhenUsed="1"/>
+    <w:lsdException w:name="toc 2" w:semiHidden="1" w:uiPriority="39" w:unhideWhenUsed="1"/>
+    <w:lsdException w:name="toc 3" w:semiHidden="1" w:uiPriority="39" w:unhideWhenUsed="1"/>
+    <w:lsdException w:name="toc 4" w:semiHidden="1" w:uiPriority="39" w:unhideWhenUsed="1"/>
+    <w:lsdException w:name="toc 5" w:semiHidden="1" w:uiPriority="39" w:unhideWhenUsed="1"/>
+    <w:lsdException w:name="toc 6" w:semiHidden="1" w:uiPriority="39" w:unhideWhenUsed="1"/>
+    <w:lsdException w:name="toc 7" w:semiHidden="1" w:uiPriority="39" w:unhideWhenUsed="1"/>
+    <w:lsdException w:name="toc 8" w:semiHidden="1" w:uiPriority="39" w:unhideWhenUsed="1"/>
+    <w:lsdException w:name="toc 9" w:semiHidden="1" w:uiPriority="39" w:unhideWhenUsed="1"/>
+    <w:lsdException w:name="Normal Indent" w:semiHidden="1" w:unhideWhenUsed="1"/>
+    <w:lsdException w:name="footnote text" w:semiHidden="1" w:unhideWhenUsed="1"/>
+    <w:lsdException w:name="annotation text" w:semiHidden="1" w:unhideWhenUsed="1"/>
+    <w:lsdException w:name="header" w:semiHidden="1" w:unhideWhenUsed="1"/>
+    <w:lsdException w:name="footer" w:semiHidden="1" w:unhideWhenUsed="1"/>
+    <w:lsdException w:name="index heading" w:semiHidden="1" w:unhideWhenUsed="1"/>
+    <w:lsdException w:name="caption" w:semiHidden="1" w:uiPriority="35" w:unhideWhenUsed="1" w:qFormat="1"/>
+    <w:lsdException w:name="table of figures" w:semiHidden="1" w:unhideWhenUsed="1"/>
+    <w:lsdException w:name="envelope address" w:semiHidden="1" w:unhideWhenUsed="1"/>
+    <w:lsdException w:name="envelope return" w:semiHidden="1" w:unhideWhenUsed="1"/>
+    <w:lsdException w:name="footnote reference" w:semiHidden="1" w:unhideWhenUsed="1"/>
+    <w:lsdException w:name="annotation reference" w:semiHidden="1" w:unhideWhenUsed="1"/>
+    <w:lsdException w:name="line number" w:semiHidden="1" w:unhideWhenUsed="1"/>
+    <w:lsdException w:name="page number" w:semiHidden="1" w:unhideWhenUsed="1"/>
+    <w:lsdException w:name="endnote reference" w:semiHidden="1" w:unhideWhenUsed="1"/>
+    <w:lsdException w:name="endnote text" w:semiHidden="1" w:unhideWhenUsed="1"/>
+    <w:lsdException w:name="table of authorities" w:semiHidden="1" w:unhideWhenUsed="1"/>
+    <w:lsdException w:name="macro" w:semiHidden="1" w:unhideWhenUsed="1"/>
+    <w:lsdException w:name="toa heading" w:semiHidden="1" w:unhideWhenUsed="1"/>
+    <w:lsdException w:name="List" w:semiHidden="1" w:unhideWhenUsed="1"/>
+    <w:lsdException w:name="List Bullet" w:semiHidden="1" w:unhideWhenUsed="1"/>
+    <w:lsdException w:name="List Number" w:semiHidden="1" w:unhideWhenUsed="1"/>
+    <w:lsdException w:name="List 2" w:semiHidden="1" w:unhideWhenUsed="1"/>
+    <w:lsdException w:name="List 3" w:semiHidden="1" w:unhideWhenUsed="1"/>
+    <w:lsdException w:name="List 4" w:semiHidden="1" w:unhideWhenUsed="1"/>
+    <w:lsdException w:name="List 5" w:semiHidden="1" w:unhideWhenUsed="1"/>
+    <w:lsdException w:name="List Bullet 2" w:semiHidden="1" w:unhideWhenUsed="1"/>
+    <w:lsdException w:name="List Bullet 3" w:semiHidden="1" w:unhideWhenUsed="1"/>
+    <w:lsdException w:name="List Bullet 4" w:semiHidden="1" w:unhideWhenUsed="1"/>
+    <w:lsdException w:name="List Bullet 5" w:semiHidden="1" w:unhideWhenUsed="1"/>
+    <w:lsdException w:name="List Number 2" w:semiHidden="1" w:unhideWhenUsed="1"/>
+    <w:lsdException w:name="List Number 3" w:semiHidden="1" w:unhideWhenUsed="1"/>
+    <w:lsdException w:name="List Number 4" w:semiHidden="1" w:unhideWhenUsed="1"/>
+    <w:lsdException w:name="List Number 5" w:semiHidden="1" w:unhideWhenUsed="1"/>
+    <w:lsdException w:name="Title" w:uiPriority="10" w:qFormat="1"/>
+    <w:lsdException w:name="Closing" w:semiHidden="1" w:unhideWhenUsed="1"/>
+    <w:lsdException w:name="Signature" w:semiHidden="1" w:unhideWhenUsed="1"/>
+    <w:lsdException w:name="Default Paragraph Font" w:semiHidden="1" w:uiPriority="1" w:unhideWhenUsed="1"/>
+    <w:lsdException w:name="Body Text" w:semiHidden="1" w:unhideWhenUsed="1"/>
+    <w:lsdException w:name="Body Text Indent" w:semiHidden="1" w:unhideWhenUsed="1"/>
+    <w:lsdException w:name="List Continue" w:semiHidden="1" w:unhideWhenUsed="1"/>
+    <w:lsdException w:name="List Continue 2" w:semiHidden="1" w:unhideWhenUsed="1"/>
+    <w:lsdException w:name="List Continue 3" w:semiHidden="1" w:unhideWhenUsed="1"/>
+    <w:lsdException w:name="List Continue 4" w:semiHidden="1" w:unhideWhenUsed="1"/>
+    <w:lsdException w:name="List Continue 5" w:semiHidden="1" w:unhideWhenUsed="1"/>
+    <w:lsdException w:name="Message Header" w:semiHidden="1" w:unhideWhenUsed="1"/>
+    <w:lsdException w:name="Subtitle" w:uiPriority="11" w:qFormat="1"/>
+    <w:lsdException w:name="Salutation" w:semiHidden="1" w:unhideWhenUsed="1"/>
+    <w:lsdException w:name="Date" w:semiHidden="1" w:unhideWhenUsed="1"/>
+    <w:lsdException w:name="Body Text First Indent" w:semiHidden="1" w:unhideWhenUsed="1"/>
+    <w:lsdException w:name="Body Text First Indent 2" w:semiHidden="1" w:unhideWhenUsed="1"/>
+    <w:lsdException w:name="Note Heading" w:semiHidden="1" w:unhideWhenUsed="1"/>
+    <w:lsdException w:name="Body Text 2" w:semiHidden="1" w:unhideWhenUsed="1"/>
+    <w:lsdException w:name="Body Text 3" w:semiHidden="1" w:unhideWhenUsed="1"/>
+    <w:lsdException w:name="Body Text Indent 2" w:semiHidden="1" w:unhideWhenUsed="1"/>
+    <w:lsdException w:name="Body Text Indent 3" w:semiHidden="1" w:unhideWhenUsed="1"/>
+    <w:lsdException w:name="Block Text" w:semiHidden="1" w:unhideWhenUsed="1"/>
+    <w:lsdException w:name="Hyperlink" w:semiHidden="1" w:unhideWhenUsed="1"/>
+    <w:lsdException w:name="FollowedHyperlink" w:semiHidden="1" w:unhideWhenUsed="1"/>
+    <w:lsdException w:name="Strong" w:uiPriority="22" w:qFormat="1"/>
+    <w:lsdException w:name="Emphasis" w:uiPriority="20" w:qFormat="1"/>
+    <w:lsdException w:name="Document Map" w:semiHidden="1" w:unhideWhenUsed="1"/>
+    <w:lsdException w:name="Plain Text" w:semiHidden="1" w:unhideWhenUsed="1"/>
+    <w:lsdException w:name="E-mail Signature" w:semiHidden="1" w:unhideWhenUsed="1"/>
+    <w:lsdException w:name="HTML Top of Form" w:semiHidden="1" w:unhideWhenUsed="1"/>
+    <w:lsdException w:name="HTML Bottom of Form" w:semiHidden="1" w:unhideWhenUsed="1"/>
+    <w:lsdException w:name="Normal (Web)" w:semiHidden="1" w:unhideWhenUsed="1"/>
+    <w:lsdException w:name="HTML Acronym" w:semiHidden="1" w:unhideWhenUsed="1"/>
+    <w:lsdException w:name="HTML Address" w:semiHidden="1" w:unhideWhenUsed="1"/>
+    <w:lsdException w:name="HTML Cite" w:semiHidden="1" w:unhideWhenUsed="1"/>
+    <w:lsdException w:name="HTML Code" w:semiHidden="1" w:unhideWhenUsed="1"/>
+    <w:lsdException w:name="HTML Definition" w:semiHidden="1" w:unhideWhenUsed="1"/>
+    <w:lsdException w:name="HTML Keyboard" w:semiHidden="1" w:unhideWhenUsed="1"/>
+    <w:lsdException w:name="HTML Preformatted" w:semiHidden="1" w:unhideWhenUsed="1"/>
+    <w:lsdException w:name="HTML Sample" w:semiHidden="1" w:unhideWhenUsed="1"/>
+    <w:lsdException w:name="HTML Typewriter" w:semiHidden="1" w:unhideWhenUsed="1"/>
+    <w:lsdException w:name="HTML Variable" w:semiHidden="1" w:unhideWhenUsed="1"/>
+    <w:lsdException w:name="Normal Table" w:semiHidden="1" w:unhideWhenUsed="1"/>
+    <w:lsdException w:name="annotation subject" w:semiHidden="1" w:unhideWhenUsed="1"/>
+    <w:lsdException w:name="No List" w:semiHidden="1" w:unhideWhenUsed="1"/>
+    <w:lsdException w:name="Outline List 1" w:semiHidden="1" w:unhideWhenUsed="1"/>
+    <w:lsdException w:name="Outline List 2" w:semiHidden="1" w:unhideWhenUsed="1"/>
+    <w:lsdException w:name="Outline List 3" w:semiHidden="1" w:unhideWhenUsed="1"/>
+    <w:lsdException w:name="Table Simple 1" w:semiHidden="1" w:unhideWhenUsed="1"/>
+    <w:lsdException w:name="Table Simple 2" w:semiHidden="1" w:unhideWhenUsed="1"/>
+    <w:lsdException w:name="Table Simple 3" w:semiHidden="1" w:unhideWhenUsed="1"/>
+    <w:lsdException w:name="Table Classic 1" w:semiHidden="1" w:unhideWhenUsed="1"/>
+    <w:lsdException w:name="Table Classic 2" w:semiHidden="1" w:unhideWhenUsed="1"/>
+    <w:lsdException w:name="Table Classic 3" w:semiHidden="1" w:unhideWhenUsed="1"/>
+    <w:lsdException w:name="Table Classic 4" w:semiHidden="1" w:unhideWhenUsed="1"/>
+    <w:lsdException w:name="Table Colorful 1" w:semiHidden="1" w:unhideWhenUsed="1"/>
+    <w:lsdException w:name="Table Colorful 2" w:semiHidden="1" w:unhideWhenUsed="1"/>
+    <w:lsdException w:name="Table Colorful 3" w:semiHidden="1" w:unhideWhenUsed="1"/>
+    <w:lsdException w:name="Table Columns 1" w:semiHidden="1" w:unhideWhenUsed="1"/>
+    <w:lsdException w:name="Table Columns 2" w:semiHidden="1" w:unhideWhenUsed="1"/>
+    <w:lsdException w:name="Table Columns 3" w:semiHidden="1" w:unhideWhenUsed="1"/>
+    <w:lsdException w:name="Table Columns 4" w:semiHidden="1" w:unhideWhenUsed="1"/>
+    <w:lsdException w:name="Table Columns 5" w:semiHidden="1" w:unhideWhenUsed="1"/>
+    <w:lsdException w:name="Table Grid 1" w:semiHidden="1" w:unhideWhenUsed="1"/>
+    <w:lsdException w:name="Table Grid 2" w:semiHidden="1" w:unhideWhenUsed="1"/>
+    <w:lsdException w:name="Table Grid 3" w:semiHidden="1" w:unhideWhenUsed="1"/>
+    <w:lsdException w:name="Table Grid 4" w:semiHidden="1" w:unhideWhenUsed="1"/>
+    <w:lsdException w:name="Table Grid 5" w:semiHidden="1" w:unhideWhenUsed="1"/>
+    <w:lsdException w:name="Table Grid 6" w:semiHidden="1" w:unhideWhenUsed="1"/>
+    <w:lsdException w:name="Table Grid 7" w:semiHidden="1" w:unhideWhenUsed="1"/>
+    <w:lsdException w:name="Table Grid 8" w:semiHidden="1" w:unhideWhenUsed="1"/>
+    <w:lsdException w:name="Table List 1" w:semiHidden="1" w:unhideWhenUsed="1"/>
+    <w:lsdException w:name="Table List 2" w:semiHidden="1" w:unhideWhenUsed="1"/>
+    <w:lsdException w:name="Table List 3" w:semiHidden="1" w:unhideWhenUsed="1"/>
+    <w:lsdException w:name="Table List 4" w:semiHidden="1" w:unhideWhenUsed="1"/>
+    <w:lsdException w:name="Table List 5" w:semiHidden="1" w:unhideWhenUsed="1"/>
+    <w:lsdException w:name="Table List 6" w:semiHidden="1" w:unhideWhenUsed="1"/>
+    <w:lsdException w:name="Table List 7" w:semiHidden="1" w:unhideWhenUsed="1"/>
+    <w:lsdException w:name="Table List 8" w:semiHidden="1" w:unhideWhenUsed="1"/>
+    <w:lsdException w:name="Table 3D effects 1" w:semiHidden="1" w:unhideWhenUsed="1"/>
+    <w:lsdException w:name="Table 3D effects 2" w:semiHidden="1" w:unhideWhenUsed="1"/>
+    <w:lsdException w:name="Table 3D effects 3" w:semiHidden="1" w:unhideWhenUsed="1"/>
+    <w:lsdException w:name="Table Contemporary" w:semiHidden="1" w:unhideWhenUsed="1"/>
+    <w:lsdException w:name="Table Elegant" w:semiHidden="1" w:unhideWhenUsed="1"/>
+    <w:lsdException w:name="Table Professional" w:semiHidden="1" w:unhideWhenUsed="1"/>
+    <w:lsdException w:name="Table Subtle 1" w:semiHidden="1" w:unhideWhenUsed="1"/>
+    <w:lsdException w:name="Table Subtle 2" w:semiHidden="1" w:unhideWhenUsed="1"/>
+    <w:lsdException w:name="Table Web 1" w:semiHidden="1" w:unhideWhenUsed="1"/>
+    <w:lsdException w:name="Table Web 2" w:semiHidden="1" w:unhideWhenUsed="1"/>
+    <w:lsdException w:name="Table Web 3" w:semiHidden="1" w:unhideWhenUsed="1"/>
+    <w:lsdException w:name="Balloon Text" w:semiHidden="1" w:unhideWhenUsed="1"/>
+    <w:lsdException w:name="Table Grid" w:semiHidden="1" w:uiPriority="39" w:unhideWhenUsed="1"/>
+    <w:lsdException w:name="Table Theme" w:semiHidden="1" w:unhideWhenUsed="1"/>
+    <w:lsdException w:name="Placeholder Text" w:semiHidden="1"/>
+    <w:lsdException w:name="No Spacing" w:uiPriority="1" w:qFormat="1"/>
+    <w:lsdException w:name="Light Shading" w:uiPriority="60"/>
+    <w:lsdException w:name="Light List" w:uiPriority="61"/>
+    <w:lsdException w:name="Light Grid" w:uiPriority="62"/>
+    <w:lsdException w:name="Medium Shading 1" w:uiPriority="63"/>
+    <w:lsdException w:name="Medium Shading 2" w:uiPriority="64"/>
+    <w:lsdException w:name="Medium List 1" w:uiPriority="65"/>
+    <w:lsdException w:name="Medium List 2" w:uiPriority="66"/>
+    <w:lsdException w:name="Medium Grid 1" w:uiPriority="67"/>
+    <w:lsdException w:name="Medium Grid 2" w:uiPriority="68"/>
+    <w:lsdException w:name="Medium Grid 3" w:uiPriority="69"/>
+    <w:lsdException w:name="Dark List" w:uiPriority="70"/>
+    <w:lsdException w:name="Colorful Shading" w:uiPriority="71"/>
+    <w:lsdException w:name="Colorful List" w:uiPriority="72"/>
+    <w:lsdException w:name="Colorful Grid" w:uiPriority="73"/>
+    <w:lsdException w:name="Light Shading Accent 1" w:uiPriority="60"/>
+    <w:lsdException w:name="Light List Accent 1" w:uiPriority="61"/>
+    <w:lsdException w:name="Light Grid Accent 1" w:uiPriority="62"/>
+    <w:lsdException w:name="Medium Shading 1 Accent 1" w:uiPriority="63"/>
+    <w:lsdException w:name="Medium Shading 2 Accent 1" w:uiPriority="64"/>
+    <w:lsdException w:name="Medium List 1 Accent 1" w:uiPriority="65"/>
+    <w:lsdException w:name="Revision" w:semiHidden="1"/>
+    <w:lsdException w:name="List Paragraph" w:uiPriority="34" w:qFormat="1"/>
+    <w:lsdException w:name="Quote" w:uiPriority="29" w:qFormat="1"/>
+    <w:lsdException w:name="Intense Quote" w:uiPriority="30" w:qFormat="1"/>
+    <w:lsdException w:name="Medium List 2 Accent 1" w:uiPriority="66"/>
+    <w:lsdException w:name="Medium Grid 1 Accent 1" w:uiPriority="67"/>
+    <w:lsdException w:name="Medium Grid 2 Accent 1" w:uiPriority="68"/>
+    <w:lsdException w:name="Medium Grid 3 Accent 1" w:uiPriority="69"/>
+    <w:lsdException w:name="Dark List Accent 1" w:uiPriority="70"/>
+    <w:lsdException w:name="Colorful Shading Accent 1" w:uiPriority="71"/>
+    <w:lsdException w:name="Colorful List Accent 1" w:uiPriority="72"/>
+    <w:lsdException w:name="Colorful Grid Accent 1" w:uiPriority="73"/>
+    <w:lsdException w:name="Light Shading Accent 2" w:uiPriority="60"/>
+    <w:lsdException w:name="Light List Accent 2" w:uiPriority="61"/>
+    <w:lsdException w:name="Light Grid Accent 2" w:uiPriority="62"/>
+    <w:lsdException w:name="Medium Shading 1 Accent 2" w:uiPriority="63"/>
+    <w:lsdException w:name="Medium Shading 2 Accent 2" w:uiPriority="64"/>
+    <w:lsdException w:name="Medium List 1 Accent 2" w:uiPriority="65"/>
+    <w:lsdException w:name="Medium List 2 Accent 2" w:uiPriority="66"/>
+    <w:lsdException w:name="Medium Grid 1 Accent 2" w:uiPriority="67"/>
+    <w:lsdException w:name="Medium Grid 2 Accent 2" w:uiPriority="68"/>
+    <w:lsdException w:name="Medium Grid 3 Accent 2" w:uiPriority="69"/>
+    <w:lsdException w:name="Dark List Accent 2" w:uiPriority="70"/>
+    <w:lsdException w:name="Colorful Shading Accent 2" w:uiPriority="71"/>
+    <w:lsdException w:name="Colorful List Accent 2" w:uiPriority="72"/>
+    <w:lsdException w:name="Colorful Grid Accent 2" w:uiPriority="73"/>
+    <w:lsdException w:name="Light Shading Accent 3" w:uiPriority="60"/>
+    <w:lsdException w:name="Light List Accent 3" w:uiPriority="61"/>
+    <w:lsdException w:name="Light Grid Accent 3" w:uiPriority="62"/>
+    <w:lsdException w:name="Medium Shading 1 Accent 3" w:uiPriority="63"/>
+    <w:lsdException w:name="Medium Shading 2 Accent 3" w:uiPriority="64"/>
+    <w:lsdException w:name="Medium List 1 Accent 3" w:uiPriority="65"/>
+    <w:lsdException w:name="Medium List 2 Accent 3" w:uiPriority="66"/>
+    <w:lsdException w:name="Medium Grid 1 Accent 3" w:uiPriority="67"/>
+    <w:lsdException w:name="Medium Grid 2 Accent 3" w:uiPriority="68"/>
+    <w:lsdException w:name="Medium Grid 3 Accent 3" w:uiPriority="69"/>
+    <w:lsdException w:name="Dark List Accent 3" w:uiPriority="70"/>
+    <w:lsdException w:name="Colorful Shading Accent 3" w:uiPriority="71"/>
+    <w:lsdException w:name="Colorful List Accent 3" w:uiPriority="72"/>
+    <w:lsdException w:name="Colorful Grid Accent 3" w:uiPriority="73"/>
+    <w:lsdException w:name="Light Shading Accent 4" w:uiPriority="60"/>
+    <w:lsdException w:name="Light List Accent 4" w:uiPriority="61"/>
+    <w:lsdException w:name="Light Grid Accent 4" w:uiPriority="62"/>
+    <w:lsdException w:name="Medium Shading 1 Accent 4" w:uiPriority="63"/>
+    <w:lsdException w:name="Medium Shading 2 Accent 4" w:uiPriority="64"/>
+    <w:lsdException w:name="Medium List 1 Accent 4" w:uiPriority="65"/>
+    <w:lsdException w:name="Medium List 2 Accent 4" w:uiPriority="66"/>
+    <w:lsdException w:name="Medium Grid 1 Accent 4" w:uiPriority="67"/>
+    <w:lsdException w:name="Medium Grid 2 Accent 4" w:uiPriority="68"/>
+    <w:lsdException w:name="Medium Grid 3 Accent 4" w:uiPriority="69"/>
+    <w:lsdException w:name="Dark List Accent 4" w:uiPriority="70"/>
+    <w:lsdException w:name="Colorful Shading Accent 4" w:uiPriority="71"/>
+    <w:lsdException w:name="Colorful List Accent 4" w:uiPriority="72"/>
+    <w:lsdException w:name="Colorful Grid Accent 4" w:uiPriority="73"/>
+    <w:lsdException w:name="Light Shading Accent 5" w:uiPriority="60"/>
+    <w:lsdException w:name="Light List Accent 5" w:uiPriority="61"/>
+    <w:lsdException w:name="Light Grid Accent 5" w:uiPriority="62"/>
+    <w:lsdException w:name="Medium Shading 1 Accent 5" w:uiPriority="63"/>
+    <w:lsdException w:name="Medium Shading 2 Accent 5" w:uiPriority="64"/>
+    <w:lsdException w:name="Medium List 1 Accent 5" w:uiPriority="65"/>
+    <w:lsdException w:name="Medium List 2 Accent 5" w:uiPriority="66"/>
+    <w:lsdException w:name="Medium Grid 1 Accent 5" w:uiPriority="67"/>
+    <w:lsdException w:name="Medium Grid 2 Accent 5" w:uiPriority="68"/>
+    <w:lsdException w:name="Medium Grid 3 Accent 5" w:uiPriority="69"/>
+    <w:lsdException w:name="Dark List Accent 5" w:uiPriority="70"/>
+    <w:lsdException w:name="Colorful Shading Accent 5" w:uiPriority="71"/>
+    <w:lsdException w:name="Colorful List Accent 5" w:uiPriority="72"/>
+    <w:lsdException w:name="Colorful Grid Accent 5" w:uiPriority="73"/>
+    <w:lsdException w:name="Light Shading Accent 6" w:uiPriority="60"/>
+    <w:lsdException w:name="Light List Accent 6" w:uiPriority="61"/>
+    <w:lsdException w:name="Light Grid Accent 6" w:uiPriority="62"/>
+    <w:lsdException w:name="Medium Shading 1 Accent 6" w:uiPriority="63"/>
+    <w:lsdException w:name="Medium Shading 2 Accent 6" w:uiPriority="64"/>
+    <w:lsdException w:name="Medium List 1 Accent 6" w:uiPriority="65"/>
+    <w:lsdException w:name="Medium List 2 Accent 6" w:uiPriority="66"/>
+    <w:lsdException w:name="Medium Grid 1 Accent 6" w:uiPriority="67"/>
+    <w:lsdException w:name="Medium Grid 2 Accent 6" w:uiPriority="68"/>
+    <w:lsdException w:name="Medium Grid 3 Accent 6" w:uiPriority="69"/>
+    <w:lsdException w:name="Dark List Accent 6" w:uiPriority="70"/>
+    <w:lsdException w:name="Colorful Shading Accent 6" w:uiPriority="71"/>
+    <w:lsdException w:name="Colorful List Accent 6" w:uiPriority="72"/>
+    <w:lsdException w:name="Colorful Grid Accent 6" w:uiPriority="73"/>
+    <w:lsdException w:name="Subtle Emphasis" w:uiPriority="19" w:qFormat="1"/>
+    <w:lsdException w:name="Intense Emphasis" w:uiPriority="21" w:qFormat="1"/>
+    <w:lsdException w:name="Subtle Reference" w:uiPriority="31" w:qFormat="1"/>
+    <w:lsdException w:name="Intense Reference" w:uiPriority="32" w:qFormat="1"/>
+    <w:lsdException w:name="Book Title" w:uiPriority="33" w:qFormat="1"/>
+    <w:lsdException w:name="Bibliography" w:semiHidden="1" w:uiPriority="37" w:unhideWhenUsed="1"/>
+    <w:lsdException w:name="TOC Heading" w:semiHidden="1" w:uiPriority="39" w:unhideWhenUsed="1" w:qFormat="1"/>
+    <w:lsdException w:name="Plain Table 1" w:uiPriority="41"/>
+    <w:lsdException w:name="Plain Table 2" w:uiPriority="42"/>
+    <w:lsdException w:name="Plain Table 3" w:uiPriority="43"/>
+    <w:lsdException w:name="Plain Table 4" w:uiPriority="44"/>
+    <w:lsdException w:name="Plain Table 5" w:uiPriority="45"/>
+    <w:lsdException w:name="Grid Table Light" w:uiPriority="40"/>
+    <w:lsdException w:name="Grid Table 1 Light" w:uiPriority="46"/>
+    <w:lsdException w:name="Grid Table 2" w:uiPriority="47"/>
+    <w:lsdException w:name="Grid Table 3" w:uiPriority="48"/>
+    <w:lsdException w:name="Grid Table 4" w:uiPriority="49"/>
+    <w:lsdException w:name="Grid Table 5 Dark" w:uiPriority="50"/>
+    <w:lsdException w:name="Grid Table 6 Colorful" w:uiPriority="51"/>
+    <w:lsdException w:name="Grid Table 7 Colorful" w:uiPriority="52"/>
+    <w:lsdException w:name="Grid Table 1 Light Accent 1" w:uiPriority="46"/>
+    <w:lsdException w:name="Grid Table 2 Accent 1" w:uiPriority="47"/>
+    <w:lsdException w:name="Grid Table 3 Accent 1" w:uiPriority="48"/>
+    <w:lsdException w:name="Grid Table 4 Accent 1" w:uiPriority="49"/>
+    <w:lsdException w:name="Grid Table 5 Dark Accent 1" w:uiPriority="50"/>
+    <w:lsdException w:name="Grid Table 6 Colorful Accent 1" w:uiPriority="51"/>
+    <w:lsdException w:name="Grid Table 7 Colorful Accent 1" w:uiPriority="52"/>
+    <w:lsdException w:name="Grid Table 1 Light Accent 2" w:uiPriority="46"/>
+    <w:lsdException w:name="Grid Table 2 Accent 2" w:uiPriority="47"/>
+    <w:lsdException w:name="Grid Table 3 Accent 2" w:uiPriority="48"/>
+    <w:lsdException w:name="Grid Table 4 Accent 2" w:uiPriority="49"/>
+    <w:lsdException w:name="Grid Table 5 Dark Accent 2" w:uiPriority="50"/>
+    <w:lsdException w:name="Grid Table 6 Colorful Accent 2" w:uiPriority="51"/>
+    <w:lsdException w:name="Grid Table 7 Colorful Accent 2" w:uiPriority="52"/>
+    <w:lsdException w:name="Grid Table 1 Light Accent 3" w:uiPriority="46"/>
+    <w:lsdException w:name="Grid Table 2 Accent 3" w:uiPriority="47"/>
+    <w:lsdException w:name="Grid Table 3 Accent 3" w:uiPriority="48"/>
+    <w:lsdException w:name="Grid Table 4 Accent 3" w:uiPriority="49"/>
+    <w:lsdException w:name="Grid Table 5 Dark Accent 3" w:uiPriority="50"/>
+    <w:lsdException w:name="Grid Table 6 Colorful Accent 3" w:uiPriority="51"/>
+    <w:lsdException w:name="Grid Table 7 Colorful Accent 3" w:uiPriority="52"/>
+    <w:lsdException w:name="Grid Table 1 Light Accent 4" w:uiPriority="46"/>
+    <w:lsdException w:name="Grid Table 2 Accent 4" w:uiPriority="47"/>
+    <w:lsdException w:name="Grid Table 3 Accent 4" w:uiPriority="48"/>
+    <w:lsdException w:name="Grid Table 4 Accent 4" w:uiPriority="49"/>
+    <w:lsdException w:name="Grid Table 5 Dark Accent 4" w:uiPriority="50"/>
+    <w:lsdException w:name="Grid Table 6 Colorful Accent 4" w:uiPriority="51"/>
+    <w:lsdException w:name="Grid Table 7 Colorful Accent 4" w:uiPriority="52"/>
+    <w:lsdException w:name="Grid Table 1 Light Accent 5" w:uiPriority="46"/>
+    <w:lsdException w:name="Grid Table 2 Accent 5" w:uiPriority="47"/>
+    <w:lsdException w:name="Grid Table 3 Accent 5" w:uiPriority="48"/>
+    <w:lsdException w:name="Grid Table 4 Accent 5" w:uiPriority="49"/>
+    <w:lsdException w:name="Grid Table 5 Dark Accent 5" w:uiPriority="50"/>
+    <w:lsdException w:name="Grid Table 6 Colorful Accent 5" w:uiPriority="51"/>
+    <w:lsdException w:name="Grid Table 7 Colorful Accent 5" w:uiPriority="52"/>
+    <w:lsdException w:name="Grid Table 1 Light Accent 6" w:uiPriority="46"/>
+    <w:lsdException w:name="Grid Table 2 Accent 6" w:uiPriority="47"/>
+    <w:lsdException w:name="Grid Table 3 Accent 6" w:uiPriority="48"/>
+    <w:lsdException w:name="Grid Table 4 Accent 6" w:uiPriority="49"/>
+    <w:lsdException w:name="Grid Table 5 Dark Accent 6" w:uiPriority="50"/>
+    <w:lsdException w:name="Grid Table 6 Colorful Accent 6" w:uiPriority="51"/>
+    <w:lsdException w:name="Grid Table 7 Colorful Accent 6" w:uiPriority="52"/>
+    <w:lsdException w:name="List Table 1 Light" w:uiPriority="46"/>
+    <w:lsdException w:name="List Table 2" w:uiPriority="47"/>
+    <w:lsdException w:name="List Table 3" w:uiPriority="48"/>
+    <w:lsdException w:name="List Table 4" w:uiPriority="49"/>
+    <w:lsdException w:name="List Table 5 Dark" w:uiPriority="50"/>
+    <w:lsdException w:name="List Table 6 Colorful" w:uiPriority="51"/>
+    <w:lsdException w:name="List Table 7 Colorful" w:uiPriority="52"/>
+    <w:lsdException w:name="List Table 1 Light Accent 1" w:uiPriority="46"/>
+    <w:lsdException w:name="List Table 2 Accent 1" w:uiPriority="47"/>
+    <w:lsdException w:name="List Table 3 Accent 1" w:uiPriority="48"/>
+    <w:lsdException w:name="List Table 4 Accent 1" w:uiPriority="49"/>
+    <w:lsdException w:name="List Table 5 Dark Accent 1" w:uiPriority="50"/>
+    <w:lsdException w:name="List Table 6 Colorful Accent 1" w:uiPriority="51"/>
+    <w:lsdException w:name="List Table 7 Colorful Accent 1" w:uiPriority="52"/>
+    <w:lsdException w:name="List Table 1 Light Accent 2" w:uiPriority="46"/>
+    <w:lsdException w:name="List Table 2 Accent 2" w:uiPriority="47"/>
+    <w:lsdException w:name="List Table 3 Accent 2" w:uiPriority="48"/>
+    <w:lsdException w:name="List Table 4 Accent 2" w:uiPriority="49"/>
+    <w:lsdException w:name="List Table 5 Dark Accent 2" w:uiPriority="50"/>
+    <w:lsdException w:name="List Table 6 Colorful Accent 2" w:uiPriority="51"/>
+    <w:lsdException w:name="List Table 7 Colorful Accent 2" w:uiPriority="52"/>
+    <w:lsdException w:name="List Table 1 Light Accent 3" w:uiPriority="46"/>
+    <w:lsdException w:name="List Table 2 Accent 3" w:uiPriority="47"/>
+    <w:lsdException w:name="List Table 3 Accent 3" w:uiPriority="48"/>
+    <w:lsdException w:name="List Table 4 Accent 3" w:uiPriority="49"/>
+    <w:lsdException w:name="List Table 5 Dark Accent 3" w:uiPriority="50"/>
+    <w:lsdException w:name="List Table 6 Colorful Accent 3" w:uiPriority="51"/>
+    <w:lsdException w:name="List Table 7 Colorful Accent 3" w:uiPriority="52"/>
+    <w:lsdException w:name="List Table 1 Light Accent 4" w:uiPriority="46"/>
+    <w:lsdException w:name="List Table 2 Accent 4" w:uiPriority="47"/>
+    <w:lsdException w:name="List Table 3 Accent 4" w:uiPriority="48"/>
+    <w:lsdException w:name="List Table 4 Accent 4" w:uiPriority="49"/>
+    <w:lsdException w:name="List Table 5 Dark Accent 4" w:uiPriority="50"/>
+    <w:lsdException w:name="List Table 6 Colorful Accent 4" w:uiPriority="51"/>
+    <w:lsdException w:name="List Table 7 Colorful Accent 4" w:uiPriority="52"/>
+    <w:lsdException w:name="List Table 1 Light Accent 5" w:uiPriority="46"/>
+    <w:lsdException w:name="List Table 2 Accent 5" w:uiPriority="47"/>
+    <w:lsdException w:name="List Table 3 Accent 5" w:uiPriority="48"/>
+    <w:lsdException w:name="List Table 4 Accent 5" w:uiPriority="49"/>
+    <w:lsdException w:name="List Table 5 Dark Accent 5" w:uiPriority="50"/>
+    <w:lsdException w:name="List Table 6 Colorful Accent 5" w:uiPriority="51"/>
+    <w:lsdException w:name="List Table 7 Colorful Accent 5" w:uiPriority="52"/>
+    <w:lsdException w:name="List Table 1 Light Accent 6" w:uiPriority="46"/>
+    <w:lsdException w:name="List Table 2 Accent 6" w:uiPriority="47"/>
+    <w:lsdException w:name="List Table 3 Accent 6" w:uiPriority="48"/>
+    <w:lsdException w:name="List Table 4 Accent 6" w:uiPriority="49"/>
+    <w:lsdException w:name="List Table 5 Dark Accent 6" w:uiPriority="50"/>
+    <w:lsdException w:name="List Table 6 Colorful Accent 6" w:uiPriority="51"/>
+    <w:lsdException w:name="List Table 7 Colorful Accent 6" w:uiPriority="52"/>
+    <w:lsdException w:name="Mention" w:semiHidden="1" w:unhideWhenUsed="1"/>
+    <w:lsdException w:name="Smart Hyperlink" w:semiHidden="1" w:unhideWhenUsed="1"/>
+    <w:lsdException w:name="Hashtag" w:semiHidden="1" w:unhideWhenUsed="1"/>
+    <w:lsdException w:name="Unresolved Mention" w:semiHidden="1" w:unhideWhenUsed="1"/>
+    <w:lsdException w:name="Smart Link" w:semiHidden="1" w:unhideWhenUsed="1"/>
   </w:latentStyles>
   <w:style w:type="paragraph" w:default="1" w:styleId="a">
     <w:name w:val="Normal"/>

</xml_diff>